<commit_message>
Add project, userStory, assignment, manager features
</commit_message>
<xml_diff>
--- a/reports/student1/03 Requirements - Student #1.docx
+++ b/reports/student1/03 Requirements - Student #1.docx
@@ -1,6 +1,6 @@
 
 <file path=word/document.xml><?xml version="1.0" encoding="utf-8"?>
-<w:document xmlns:wpc="http://schemas.microsoft.com/office/word/2010/wordprocessingCanvas" xmlns:cx="http://schemas.microsoft.com/office/drawing/2014/chartex" xmlns:cx1="http://schemas.microsoft.com/office/drawing/2015/9/8/chartex" xmlns:cx2="http://schemas.microsoft.com/office/drawing/2015/10/21/chartex" xmlns:cx3="http://schemas.microsoft.com/office/drawing/2016/5/9/chartex" xmlns:cx4="http://schemas.microsoft.com/office/drawing/2016/5/10/chartex" xmlns:cx5="http://schemas.microsoft.com/office/drawing/2016/5/11/chartex" xmlns:cx6="http://schemas.microsoft.com/office/drawing/2016/5/12/chartex" xmlns:cx7="http://schemas.microsoft.com/office/drawing/2016/5/13/chartex" xmlns:cx8="http://schemas.microsoft.com/office/drawing/2016/5/14/chartex" xmlns:mc="http://schemas.openxmlformats.org/markup-compatibility/2006" xmlns:aink="http://schemas.microsoft.com/office/drawing/2016/ink" xmlns:am3d="http://schemas.microsoft.com/office/drawing/2017/model3d" xmlns:o="urn:schemas-microsoft-com:office:office" xmlns:oel="http://schemas.microsoft.com/office/2019/extlst" xmlns:r="http://schemas.openxmlformats.org/officeDocument/2006/relationships" xmlns:m="http://schemas.openxmlformats.org/officeDocument/2006/math" xmlns:v="urn:schemas-microsoft-com:vml" xmlns:wp14="http://schemas.microsoft.com/office/word/2010/wordprocessingDrawing" xmlns:wp="http://schemas.openxmlformats.org/drawingml/2006/wordprocessingDrawing" xmlns:w10="urn:schemas-microsoft-com:office:word" xmlns:w="http://schemas.openxmlformats.org/wordprocessingml/2006/main" xmlns:w14="http://schemas.microsoft.com/office/word/2010/wordml" xmlns:w15="http://schemas.microsoft.com/office/word/2012/wordml" xmlns:w16cex="http://schemas.microsoft.com/office/word/2018/wordml/cex" xmlns:w16cid="http://schemas.microsoft.com/office/word/2016/wordml/cid" xmlns:w16="http://schemas.microsoft.com/office/word/2018/wordml" xmlns:w16sdtdh="http://schemas.microsoft.com/office/word/2020/wordml/sdtdatahash" xmlns:w16se="http://schemas.microsoft.com/office/word/2015/wordml/symex" xmlns:wpg="http://schemas.microsoft.com/office/word/2010/wordprocessingGroup" xmlns:wpi="http://schemas.microsoft.com/office/word/2010/wordprocessingInk" xmlns:wne="http://schemas.microsoft.com/office/word/2006/wordml" xmlns:wps="http://schemas.microsoft.com/office/word/2010/wordprocessingShape" mc:Ignorable="w14 w15 w16se w16cid w16 w16cex w16sdtdh wp14">
+<w:document xmlns:wpc="http://schemas.microsoft.com/office/word/2010/wordprocessingCanvas" xmlns:cx="http://schemas.microsoft.com/office/drawing/2014/chartex" xmlns:cx1="http://schemas.microsoft.com/office/drawing/2015/9/8/chartex" xmlns:cx2="http://schemas.microsoft.com/office/drawing/2015/10/21/chartex" xmlns:cx3="http://schemas.microsoft.com/office/drawing/2016/5/9/chartex" xmlns:cx4="http://schemas.microsoft.com/office/drawing/2016/5/10/chartex" xmlns:cx5="http://schemas.microsoft.com/office/drawing/2016/5/11/chartex" xmlns:cx6="http://schemas.microsoft.com/office/drawing/2016/5/12/chartex" xmlns:cx7="http://schemas.microsoft.com/office/drawing/2016/5/13/chartex" xmlns:cx8="http://schemas.microsoft.com/office/drawing/2016/5/14/chartex" xmlns:mc="http://schemas.openxmlformats.org/markup-compatibility/2006" xmlns:aink="http://schemas.microsoft.com/office/drawing/2016/ink" xmlns:am3d="http://schemas.microsoft.com/office/drawing/2017/model3d" xmlns:o="urn:schemas-microsoft-com:office:office" xmlns:oel="http://schemas.microsoft.com/office/2019/extlst" xmlns:r="http://schemas.openxmlformats.org/officeDocument/2006/relationships" xmlns:m="http://schemas.openxmlformats.org/officeDocument/2006/math" xmlns:v="urn:schemas-microsoft-com:vml" xmlns:wp14="http://schemas.microsoft.com/office/word/2010/wordprocessingDrawing" xmlns:wp="http://schemas.openxmlformats.org/drawingml/2006/wordprocessingDrawing" xmlns:w10="urn:schemas-microsoft-com:office:word" xmlns:w="http://schemas.openxmlformats.org/wordprocessingml/2006/main" xmlns:w14="http://schemas.microsoft.com/office/word/2010/wordml" xmlns:w15="http://schemas.microsoft.com/office/word/2012/wordml" xmlns:w16cex="http://schemas.microsoft.com/office/word/2018/wordml/cex" xmlns:w16cid="http://schemas.microsoft.com/office/word/2016/wordml/cid" xmlns:w16="http://schemas.microsoft.com/office/word/2018/wordml" xmlns:w16du="http://schemas.microsoft.com/office/word/2023/wordml/word16du" xmlns:w16sdtdh="http://schemas.microsoft.com/office/word/2020/wordml/sdtdatahash" xmlns:w16se="http://schemas.microsoft.com/office/word/2015/wordml/symex" xmlns:wpg="http://schemas.microsoft.com/office/word/2010/wordprocessingGroup" xmlns:wpi="http://schemas.microsoft.com/office/word/2010/wordprocessingInk" xmlns:wne="http://schemas.microsoft.com/office/word/2006/wordml" xmlns:wps="http://schemas.microsoft.com/office/word/2010/wordprocessingShape" mc:Ignorable="w14 w15 w16se w16cid w16 w16cex w16sdtdh w16du wp14">
   <w:body>
     <w:p>
       <w:pPr>
@@ -2111,7 +2111,19 @@
             <w:rPr>
               <w:rFonts w:asciiTheme="majorHAnsi" w:hAnsiTheme="majorHAnsi" w:cstheme="majorHAnsi"/>
             </w:rPr>
-            <w:t xml:space="preserve">    </w:t>
+            <w:t xml:space="preserve"> </w:t>
+          </w:r>
+          <w:r>
+            <w:rPr>
+              <w:rFonts w:asciiTheme="majorHAnsi" w:hAnsiTheme="majorHAnsi" w:cstheme="majorHAnsi"/>
+            </w:rPr>
+            <w:t>x</w:t>
+          </w:r>
+          <w:r>
+            <w:rPr>
+              <w:rFonts w:asciiTheme="majorHAnsi" w:hAnsiTheme="majorHAnsi" w:cstheme="majorHAnsi"/>
+            </w:rPr>
+            <w:t xml:space="preserve">  </w:t>
           </w:r>
         </w:sdtContent>
       </w:sdt>
@@ -2345,7 +2357,19 @@
             <w:rPr>
               <w:rFonts w:asciiTheme="majorHAnsi" w:hAnsiTheme="majorHAnsi" w:cstheme="majorHAnsi"/>
             </w:rPr>
-            <w:t xml:space="preserve">    </w:t>
+            <w:t xml:space="preserve"> </w:t>
+          </w:r>
+          <w:r>
+            <w:rPr>
+              <w:rFonts w:asciiTheme="majorHAnsi" w:hAnsiTheme="majorHAnsi" w:cstheme="majorHAnsi"/>
+            </w:rPr>
+            <w:t>x</w:t>
+          </w:r>
+          <w:r>
+            <w:rPr>
+              <w:rFonts w:asciiTheme="majorHAnsi" w:hAnsiTheme="majorHAnsi" w:cstheme="majorHAnsi"/>
+            </w:rPr>
+            <w:t xml:space="preserve">  </w:t>
           </w:r>
         </w:sdtContent>
       </w:sdt>
@@ -3746,7 +3770,19 @@
             <w:rPr>
               <w:rFonts w:asciiTheme="majorHAnsi" w:hAnsiTheme="majorHAnsi" w:cstheme="majorHAnsi"/>
             </w:rPr>
-            <w:t xml:space="preserve">    </w:t>
+            <w:t xml:space="preserve"> </w:t>
+          </w:r>
+          <w:r>
+            <w:rPr>
+              <w:rFonts w:asciiTheme="majorHAnsi" w:hAnsiTheme="majorHAnsi" w:cstheme="majorHAnsi"/>
+            </w:rPr>
+            <w:t>x</w:t>
+          </w:r>
+          <w:r>
+            <w:rPr>
+              <w:rFonts w:asciiTheme="majorHAnsi" w:hAnsiTheme="majorHAnsi" w:cstheme="majorHAnsi"/>
+            </w:rPr>
+            <w:t xml:space="preserve">  </w:t>
           </w:r>
         </w:sdtContent>
       </w:sdt>
@@ -3826,7 +3862,19 @@
             <w:rPr>
               <w:rFonts w:asciiTheme="majorHAnsi" w:hAnsiTheme="majorHAnsi" w:cstheme="majorHAnsi"/>
             </w:rPr>
-            <w:t xml:space="preserve">    </w:t>
+            <w:t xml:space="preserve"> </w:t>
+          </w:r>
+          <w:r>
+            <w:rPr>
+              <w:rFonts w:asciiTheme="majorHAnsi" w:hAnsiTheme="majorHAnsi" w:cstheme="majorHAnsi"/>
+            </w:rPr>
+            <w:t>x</w:t>
+          </w:r>
+          <w:r>
+            <w:rPr>
+              <w:rFonts w:asciiTheme="majorHAnsi" w:hAnsiTheme="majorHAnsi" w:cstheme="majorHAnsi"/>
+            </w:rPr>
+            <w:t xml:space="preserve">  </w:t>
           </w:r>
         </w:sdtContent>
       </w:sdt>
@@ -4502,7 +4550,7 @@
 </file>
 
 <file path=word/numbering.xml><?xml version="1.0" encoding="utf-8"?>
-<w:numbering xmlns:wpc="http://schemas.microsoft.com/office/word/2010/wordprocessingCanvas" xmlns:cx="http://schemas.microsoft.com/office/drawing/2014/chartex" xmlns:cx1="http://schemas.microsoft.com/office/drawing/2015/9/8/chartex" xmlns:cx2="http://schemas.microsoft.com/office/drawing/2015/10/21/chartex" xmlns:cx3="http://schemas.microsoft.com/office/drawing/2016/5/9/chartex" xmlns:cx4="http://schemas.microsoft.com/office/drawing/2016/5/10/chartex" xmlns:cx5="http://schemas.microsoft.com/office/drawing/2016/5/11/chartex" xmlns:cx6="http://schemas.microsoft.com/office/drawing/2016/5/12/chartex" xmlns:cx7="http://schemas.microsoft.com/office/drawing/2016/5/13/chartex" xmlns:cx8="http://schemas.microsoft.com/office/drawing/2016/5/14/chartex" xmlns:mc="http://schemas.openxmlformats.org/markup-compatibility/2006" xmlns:aink="http://schemas.microsoft.com/office/drawing/2016/ink" xmlns:am3d="http://schemas.microsoft.com/office/drawing/2017/model3d" xmlns:o="urn:schemas-microsoft-com:office:office" xmlns:oel="http://schemas.microsoft.com/office/2019/extlst" xmlns:r="http://schemas.openxmlformats.org/officeDocument/2006/relationships" xmlns:m="http://schemas.openxmlformats.org/officeDocument/2006/math" xmlns:v="urn:schemas-microsoft-com:vml" xmlns:wp14="http://schemas.microsoft.com/office/word/2010/wordprocessingDrawing" xmlns:wp="http://schemas.openxmlformats.org/drawingml/2006/wordprocessingDrawing" xmlns:w10="urn:schemas-microsoft-com:office:word" xmlns:w="http://schemas.openxmlformats.org/wordprocessingml/2006/main" xmlns:w14="http://schemas.microsoft.com/office/word/2010/wordml" xmlns:w15="http://schemas.microsoft.com/office/word/2012/wordml" xmlns:w16cex="http://schemas.microsoft.com/office/word/2018/wordml/cex" xmlns:w16cid="http://schemas.microsoft.com/office/word/2016/wordml/cid" xmlns:w16="http://schemas.microsoft.com/office/word/2018/wordml" xmlns:w16sdtdh="http://schemas.microsoft.com/office/word/2020/wordml/sdtdatahash" xmlns:w16se="http://schemas.microsoft.com/office/word/2015/wordml/symex" xmlns:wpg="http://schemas.microsoft.com/office/word/2010/wordprocessingGroup" xmlns:wpi="http://schemas.microsoft.com/office/word/2010/wordprocessingInk" xmlns:wne="http://schemas.microsoft.com/office/word/2006/wordml" xmlns:wps="http://schemas.microsoft.com/office/word/2010/wordprocessingShape" mc:Ignorable="w14 w15 w16se w16cid w16 w16cex w16sdtdh wp14">
+<w:numbering xmlns:wpc="http://schemas.microsoft.com/office/word/2010/wordprocessingCanvas" xmlns:cx="http://schemas.microsoft.com/office/drawing/2014/chartex" xmlns:cx1="http://schemas.microsoft.com/office/drawing/2015/9/8/chartex" xmlns:cx2="http://schemas.microsoft.com/office/drawing/2015/10/21/chartex" xmlns:cx3="http://schemas.microsoft.com/office/drawing/2016/5/9/chartex" xmlns:cx4="http://schemas.microsoft.com/office/drawing/2016/5/10/chartex" xmlns:cx5="http://schemas.microsoft.com/office/drawing/2016/5/11/chartex" xmlns:cx6="http://schemas.microsoft.com/office/drawing/2016/5/12/chartex" xmlns:cx7="http://schemas.microsoft.com/office/drawing/2016/5/13/chartex" xmlns:cx8="http://schemas.microsoft.com/office/drawing/2016/5/14/chartex" xmlns:mc="http://schemas.openxmlformats.org/markup-compatibility/2006" xmlns:aink="http://schemas.microsoft.com/office/drawing/2016/ink" xmlns:am3d="http://schemas.microsoft.com/office/drawing/2017/model3d" xmlns:o="urn:schemas-microsoft-com:office:office" xmlns:oel="http://schemas.microsoft.com/office/2019/extlst" xmlns:r="http://schemas.openxmlformats.org/officeDocument/2006/relationships" xmlns:m="http://schemas.openxmlformats.org/officeDocument/2006/math" xmlns:v="urn:schemas-microsoft-com:vml" xmlns:wp14="http://schemas.microsoft.com/office/word/2010/wordprocessingDrawing" xmlns:wp="http://schemas.openxmlformats.org/drawingml/2006/wordprocessingDrawing" xmlns:w10="urn:schemas-microsoft-com:office:word" xmlns:w="http://schemas.openxmlformats.org/wordprocessingml/2006/main" xmlns:w14="http://schemas.microsoft.com/office/word/2010/wordml" xmlns:w15="http://schemas.microsoft.com/office/word/2012/wordml" xmlns:w16cex="http://schemas.microsoft.com/office/word/2018/wordml/cex" xmlns:w16cid="http://schemas.microsoft.com/office/word/2016/wordml/cid" xmlns:w16="http://schemas.microsoft.com/office/word/2018/wordml" xmlns:w16du="http://schemas.microsoft.com/office/word/2023/wordml/word16du" xmlns:w16sdtdh="http://schemas.microsoft.com/office/word/2020/wordml/sdtdatahash" xmlns:w16se="http://schemas.microsoft.com/office/word/2015/wordml/symex" xmlns:wpg="http://schemas.microsoft.com/office/word/2010/wordprocessingGroup" xmlns:wpi="http://schemas.microsoft.com/office/word/2010/wordprocessingInk" xmlns:wne="http://schemas.microsoft.com/office/word/2006/wordml" xmlns:wps="http://schemas.microsoft.com/office/word/2010/wordprocessingShape" mc:Ignorable="w14 w15 w16se w16cid w16 w16cex w16sdtdh w16du wp14">
   <w:abstractNum w:abstractNumId="0" w15:restartNumberingAfterBreak="0">
     <w:nsid w:val="3C204ED6"/>
     <w:multiLevelType w:val="hybridMultilevel"/>
@@ -4846,7 +4894,7 @@
 </file>
 
 <file path=word/styles.xml><?xml version="1.0" encoding="utf-8"?>
-<w:styles xmlns:mc="http://schemas.openxmlformats.org/markup-compatibility/2006" xmlns:r="http://schemas.openxmlformats.org/officeDocument/2006/relationships" xmlns:w="http://schemas.openxmlformats.org/wordprocessingml/2006/main" xmlns:w14="http://schemas.microsoft.com/office/word/2010/wordml" xmlns:w15="http://schemas.microsoft.com/office/word/2012/wordml" xmlns:w16cex="http://schemas.microsoft.com/office/word/2018/wordml/cex" xmlns:w16cid="http://schemas.microsoft.com/office/word/2016/wordml/cid" xmlns:w16="http://schemas.microsoft.com/office/word/2018/wordml" xmlns:w16sdtdh="http://schemas.microsoft.com/office/word/2020/wordml/sdtdatahash" xmlns:w16se="http://schemas.microsoft.com/office/word/2015/wordml/symex" mc:Ignorable="w14 w15 w16se w16cid w16 w16cex w16sdtdh">
+<w:styles xmlns:mc="http://schemas.openxmlformats.org/markup-compatibility/2006" xmlns:r="http://schemas.openxmlformats.org/officeDocument/2006/relationships" xmlns:w="http://schemas.openxmlformats.org/wordprocessingml/2006/main" xmlns:w14="http://schemas.microsoft.com/office/word/2010/wordml" xmlns:w15="http://schemas.microsoft.com/office/word/2012/wordml" xmlns:w16cex="http://schemas.microsoft.com/office/word/2018/wordml/cex" xmlns:w16cid="http://schemas.microsoft.com/office/word/2016/wordml/cid" xmlns:w16="http://schemas.microsoft.com/office/word/2018/wordml" xmlns:w16du="http://schemas.microsoft.com/office/word/2023/wordml/word16du" xmlns:w16sdtdh="http://schemas.microsoft.com/office/word/2020/wordml/sdtdatahash" xmlns:w16se="http://schemas.microsoft.com/office/word/2015/wordml/symex" mc:Ignorable="w14 w15 w16se w16cid w16 w16cex w16sdtdh w16du">
   <w:docDefaults>
     <w:rPrDefault>
       <w:rPr>
@@ -5460,7 +5508,7 @@
 </file>
 
 <file path=word/glossary/document.xml><?xml version="1.0" encoding="utf-8"?>
-<w:glossaryDocument xmlns:wpc="http://schemas.microsoft.com/office/word/2010/wordprocessingCanvas" xmlns:cx="http://schemas.microsoft.com/office/drawing/2014/chartex" xmlns:cx1="http://schemas.microsoft.com/office/drawing/2015/9/8/chartex" xmlns:cx2="http://schemas.microsoft.com/office/drawing/2015/10/21/chartex" xmlns:cx3="http://schemas.microsoft.com/office/drawing/2016/5/9/chartex" xmlns:cx4="http://schemas.microsoft.com/office/drawing/2016/5/10/chartex" xmlns:cx5="http://schemas.microsoft.com/office/drawing/2016/5/11/chartex" xmlns:cx6="http://schemas.microsoft.com/office/drawing/2016/5/12/chartex" xmlns:cx7="http://schemas.microsoft.com/office/drawing/2016/5/13/chartex" xmlns:cx8="http://schemas.microsoft.com/office/drawing/2016/5/14/chartex" xmlns:mc="http://schemas.openxmlformats.org/markup-compatibility/2006" xmlns:aink="http://schemas.microsoft.com/office/drawing/2016/ink" xmlns:am3d="http://schemas.microsoft.com/office/drawing/2017/model3d" xmlns:o="urn:schemas-microsoft-com:office:office" xmlns:oel="http://schemas.microsoft.com/office/2019/extlst" xmlns:r="http://schemas.openxmlformats.org/officeDocument/2006/relationships" xmlns:m="http://schemas.openxmlformats.org/officeDocument/2006/math" xmlns:v="urn:schemas-microsoft-com:vml" xmlns:wp14="http://schemas.microsoft.com/office/word/2010/wordprocessingDrawing" xmlns:wp="http://schemas.openxmlformats.org/drawingml/2006/wordprocessingDrawing" xmlns:w10="urn:schemas-microsoft-com:office:word" xmlns:w="http://schemas.openxmlformats.org/wordprocessingml/2006/main" xmlns:w14="http://schemas.microsoft.com/office/word/2010/wordml" xmlns:w15="http://schemas.microsoft.com/office/word/2012/wordml" xmlns:w16cex="http://schemas.microsoft.com/office/word/2018/wordml/cex" xmlns:w16cid="http://schemas.microsoft.com/office/word/2016/wordml/cid" xmlns:w16="http://schemas.microsoft.com/office/word/2018/wordml" xmlns:w16sdtdh="http://schemas.microsoft.com/office/word/2020/wordml/sdtdatahash" xmlns:w16se="http://schemas.microsoft.com/office/word/2015/wordml/symex" xmlns:wpg="http://schemas.microsoft.com/office/word/2010/wordprocessingGroup" xmlns:wpi="http://schemas.microsoft.com/office/word/2010/wordprocessingInk" xmlns:wne="http://schemas.microsoft.com/office/word/2006/wordml" xmlns:wps="http://schemas.microsoft.com/office/word/2010/wordprocessingShape" mc:Ignorable="w14 w15 w16se w16cid w16 w16cex w16sdtdh wp14">
+<w:glossaryDocument xmlns:wpc="http://schemas.microsoft.com/office/word/2010/wordprocessingCanvas" xmlns:cx="http://schemas.microsoft.com/office/drawing/2014/chartex" xmlns:cx1="http://schemas.microsoft.com/office/drawing/2015/9/8/chartex" xmlns:cx2="http://schemas.microsoft.com/office/drawing/2015/10/21/chartex" xmlns:cx3="http://schemas.microsoft.com/office/drawing/2016/5/9/chartex" xmlns:cx4="http://schemas.microsoft.com/office/drawing/2016/5/10/chartex" xmlns:cx5="http://schemas.microsoft.com/office/drawing/2016/5/11/chartex" xmlns:cx6="http://schemas.microsoft.com/office/drawing/2016/5/12/chartex" xmlns:cx7="http://schemas.microsoft.com/office/drawing/2016/5/13/chartex" xmlns:cx8="http://schemas.microsoft.com/office/drawing/2016/5/14/chartex" xmlns:mc="http://schemas.openxmlformats.org/markup-compatibility/2006" xmlns:aink="http://schemas.microsoft.com/office/drawing/2016/ink" xmlns:am3d="http://schemas.microsoft.com/office/drawing/2017/model3d" xmlns:o="urn:schemas-microsoft-com:office:office" xmlns:oel="http://schemas.microsoft.com/office/2019/extlst" xmlns:r="http://schemas.openxmlformats.org/officeDocument/2006/relationships" xmlns:m="http://schemas.openxmlformats.org/officeDocument/2006/math" xmlns:v="urn:schemas-microsoft-com:vml" xmlns:wp14="http://schemas.microsoft.com/office/word/2010/wordprocessingDrawing" xmlns:wp="http://schemas.openxmlformats.org/drawingml/2006/wordprocessingDrawing" xmlns:w10="urn:schemas-microsoft-com:office:word" xmlns:w="http://schemas.openxmlformats.org/wordprocessingml/2006/main" xmlns:w14="http://schemas.microsoft.com/office/word/2010/wordml" xmlns:w15="http://schemas.microsoft.com/office/word/2012/wordml" xmlns:w16cex="http://schemas.microsoft.com/office/word/2018/wordml/cex" xmlns:w16cid="http://schemas.microsoft.com/office/word/2016/wordml/cid" xmlns:w16="http://schemas.microsoft.com/office/word/2018/wordml" xmlns:w16du="http://schemas.microsoft.com/office/word/2023/wordml/word16du" xmlns:w16sdtdh="http://schemas.microsoft.com/office/word/2020/wordml/sdtdatahash" xmlns:w16se="http://schemas.microsoft.com/office/word/2015/wordml/symex" xmlns:wpg="http://schemas.microsoft.com/office/word/2010/wordprocessingGroup" xmlns:wpi="http://schemas.microsoft.com/office/word/2010/wordprocessingInk" xmlns:wne="http://schemas.microsoft.com/office/word/2006/wordml" xmlns:wps="http://schemas.microsoft.com/office/word/2010/wordprocessingShape" mc:Ignorable="w14 w15 w16se w16cid w16 w16cex w16sdtdh w16du wp14">
   <w:docParts>
     <w:docPart>
       <w:docPartPr>
@@ -6337,7 +6385,7 @@
 </file>
 
 <file path=word/glossary/fontTable.xml><?xml version="1.0" encoding="utf-8"?>
-<w:fonts xmlns:mc="http://schemas.openxmlformats.org/markup-compatibility/2006" xmlns:r="http://schemas.openxmlformats.org/officeDocument/2006/relationships" xmlns:w="http://schemas.openxmlformats.org/wordprocessingml/2006/main" xmlns:w14="http://schemas.microsoft.com/office/word/2010/wordml" xmlns:w15="http://schemas.microsoft.com/office/word/2012/wordml" xmlns:w16cex="http://schemas.microsoft.com/office/word/2018/wordml/cex" xmlns:w16cid="http://schemas.microsoft.com/office/word/2016/wordml/cid" xmlns:w16="http://schemas.microsoft.com/office/word/2018/wordml" xmlns:w16sdtdh="http://schemas.microsoft.com/office/word/2020/wordml/sdtdatahash" xmlns:w16se="http://schemas.microsoft.com/office/word/2015/wordml/symex" mc:Ignorable="w14 w15 w16se w16cid w16 w16cex w16sdtdh">
+<w:fonts xmlns:mc="http://schemas.openxmlformats.org/markup-compatibility/2006" xmlns:r="http://schemas.openxmlformats.org/officeDocument/2006/relationships" xmlns:w="http://schemas.openxmlformats.org/wordprocessingml/2006/main" xmlns:w14="http://schemas.microsoft.com/office/word/2010/wordml" xmlns:w15="http://schemas.microsoft.com/office/word/2012/wordml" xmlns:w16cex="http://schemas.microsoft.com/office/word/2018/wordml/cex" xmlns:w16cid="http://schemas.microsoft.com/office/word/2016/wordml/cid" xmlns:w16="http://schemas.microsoft.com/office/word/2018/wordml" xmlns:w16du="http://schemas.microsoft.com/office/word/2023/wordml/word16du" xmlns:w16sdtdh="http://schemas.microsoft.com/office/word/2020/wordml/sdtdatahash" xmlns:w16se="http://schemas.microsoft.com/office/word/2015/wordml/symex" mc:Ignorable="w14 w15 w16se w16cid w16 w16cex w16sdtdh w16du">
   <w:font w:name="Wingdings">
     <w:panose1 w:val="05000000000000000000"/>
     <w:charset w:val="02"/>
@@ -6403,7 +6451,7 @@
 </file>
 
 <file path=word/glossary/settings.xml><?xml version="1.0" encoding="utf-8"?>
-<w:settings xmlns:mc="http://schemas.openxmlformats.org/markup-compatibility/2006" xmlns:o="urn:schemas-microsoft-com:office:office" xmlns:r="http://schemas.openxmlformats.org/officeDocument/2006/relationships" xmlns:m="http://schemas.openxmlformats.org/officeDocument/2006/math" xmlns:v="urn:schemas-microsoft-com:vml" xmlns:w10="urn:schemas-microsoft-com:office:word" xmlns:w="http://schemas.openxmlformats.org/wordprocessingml/2006/main" xmlns:w14="http://schemas.microsoft.com/office/word/2010/wordml" xmlns:w15="http://schemas.microsoft.com/office/word/2012/wordml" xmlns:w16cex="http://schemas.microsoft.com/office/word/2018/wordml/cex" xmlns:w16cid="http://schemas.microsoft.com/office/word/2016/wordml/cid" xmlns:w16="http://schemas.microsoft.com/office/word/2018/wordml" xmlns:w16sdtdh="http://schemas.microsoft.com/office/word/2020/wordml/sdtdatahash" xmlns:w16se="http://schemas.microsoft.com/office/word/2015/wordml/symex" xmlns:sl="http://schemas.openxmlformats.org/schemaLibrary/2006/main" mc:Ignorable="w14 w15 w16se w16cid w16 w16cex w16sdtdh">
+<w:settings xmlns:mc="http://schemas.openxmlformats.org/markup-compatibility/2006" xmlns:o="urn:schemas-microsoft-com:office:office" xmlns:r="http://schemas.openxmlformats.org/officeDocument/2006/relationships" xmlns:m="http://schemas.openxmlformats.org/officeDocument/2006/math" xmlns:v="urn:schemas-microsoft-com:vml" xmlns:w10="urn:schemas-microsoft-com:office:word" xmlns:w="http://schemas.openxmlformats.org/wordprocessingml/2006/main" xmlns:w14="http://schemas.microsoft.com/office/word/2010/wordml" xmlns:w15="http://schemas.microsoft.com/office/word/2012/wordml" xmlns:w16cex="http://schemas.microsoft.com/office/word/2018/wordml/cex" xmlns:w16cid="http://schemas.microsoft.com/office/word/2016/wordml/cid" xmlns:w16="http://schemas.microsoft.com/office/word/2018/wordml" xmlns:w16du="http://schemas.microsoft.com/office/word/2023/wordml/word16du" xmlns:w16sdtdh="http://schemas.microsoft.com/office/word/2020/wordml/sdtdatahash" xmlns:w16se="http://schemas.microsoft.com/office/word/2015/wordml/symex" xmlns:sl="http://schemas.openxmlformats.org/schemaLibrary/2006/main" mc:Ignorable="w14 w15 w16se w16cid w16 w16cex w16sdtdh w16du">
   <w:view w:val="normal"/>
   <w:defaultTabStop w:val="708"/>
   <w:hyphenationZone w:val="425"/>
@@ -6423,6 +6471,7 @@
     <w:rsid w:val="003621F0"/>
     <w:rsid w:val="00426370"/>
     <w:rsid w:val="0070462E"/>
+    <w:rsid w:val="007F556A"/>
     <w:rsid w:val="00D16DBC"/>
   </w:rsids>
   <m:mathPr>
@@ -6447,7 +6496,7 @@
 </file>
 
 <file path=word/glossary/styles.xml><?xml version="1.0" encoding="utf-8"?>
-<w:styles xmlns:mc="http://schemas.openxmlformats.org/markup-compatibility/2006" xmlns:r="http://schemas.openxmlformats.org/officeDocument/2006/relationships" xmlns:w="http://schemas.openxmlformats.org/wordprocessingml/2006/main" xmlns:w14="http://schemas.microsoft.com/office/word/2010/wordml" xmlns:w15="http://schemas.microsoft.com/office/word/2012/wordml" xmlns:w16cex="http://schemas.microsoft.com/office/word/2018/wordml/cex" xmlns:w16cid="http://schemas.microsoft.com/office/word/2016/wordml/cid" xmlns:w16="http://schemas.microsoft.com/office/word/2018/wordml" xmlns:w16sdtdh="http://schemas.microsoft.com/office/word/2020/wordml/sdtdatahash" xmlns:w16se="http://schemas.microsoft.com/office/word/2015/wordml/symex" mc:Ignorable="w14 w15 w16se w16cid w16 w16cex w16sdtdh">
+<w:styles xmlns:mc="http://schemas.openxmlformats.org/markup-compatibility/2006" xmlns:r="http://schemas.openxmlformats.org/officeDocument/2006/relationships" xmlns:w="http://schemas.openxmlformats.org/wordprocessingml/2006/main" xmlns:w14="http://schemas.microsoft.com/office/word/2010/wordml" xmlns:w15="http://schemas.microsoft.com/office/word/2012/wordml" xmlns:w16cex="http://schemas.microsoft.com/office/word/2018/wordml/cex" xmlns:w16cid="http://schemas.microsoft.com/office/word/2016/wordml/cid" xmlns:w16="http://schemas.microsoft.com/office/word/2018/wordml" xmlns:w16du="http://schemas.microsoft.com/office/word/2023/wordml/word16du" xmlns:w16sdtdh="http://schemas.microsoft.com/office/word/2020/wordml/sdtdatahash" xmlns:w16se="http://schemas.microsoft.com/office/word/2015/wordml/symex" mc:Ignorable="w14 w15 w16se w16cid w16 w16cex w16sdtdh w16du">
   <w:docDefaults>
     <w:rPrDefault>
       <w:rPr>
@@ -7008,7 +7057,7 @@
 </file>
 
 <file path=word/glossary/webSettings.xml><?xml version="1.0" encoding="utf-8"?>
-<w:webSettings xmlns:mc="http://schemas.openxmlformats.org/markup-compatibility/2006" xmlns:r="http://schemas.openxmlformats.org/officeDocument/2006/relationships" xmlns:w="http://schemas.openxmlformats.org/wordprocessingml/2006/main" xmlns:w14="http://schemas.microsoft.com/office/word/2010/wordml" xmlns:w15="http://schemas.microsoft.com/office/word/2012/wordml" xmlns:w16cex="http://schemas.microsoft.com/office/word/2018/wordml/cex" xmlns:w16cid="http://schemas.microsoft.com/office/word/2016/wordml/cid" xmlns:w16="http://schemas.microsoft.com/office/word/2018/wordml" xmlns:w16sdtdh="http://schemas.microsoft.com/office/word/2020/wordml/sdtdatahash" xmlns:w16se="http://schemas.microsoft.com/office/word/2015/wordml/symex" mc:Ignorable="w14 w15 w16se w16cid w16 w16cex w16sdtdh">
+<w:webSettings xmlns:mc="http://schemas.openxmlformats.org/markup-compatibility/2006" xmlns:r="http://schemas.openxmlformats.org/officeDocument/2006/relationships" xmlns:w="http://schemas.openxmlformats.org/wordprocessingml/2006/main" xmlns:w14="http://schemas.microsoft.com/office/word/2010/wordml" xmlns:w15="http://schemas.microsoft.com/office/word/2012/wordml" xmlns:w16cex="http://schemas.microsoft.com/office/word/2018/wordml/cex" xmlns:w16cid="http://schemas.microsoft.com/office/word/2016/wordml/cid" xmlns:w16="http://schemas.microsoft.com/office/word/2018/wordml" xmlns:w16du="http://schemas.microsoft.com/office/word/2023/wordml/word16du" xmlns:w16sdtdh="http://schemas.microsoft.com/office/word/2020/wordml/sdtdatahash" xmlns:w16se="http://schemas.microsoft.com/office/word/2015/wordml/symex" mc:Ignorable="w14 w15 w16se w16cid w16 w16cex w16sdtdh w16du">
   <w:optimizeForBrowser/>
   <w:allowPNG/>
 </w:webSettings>

</xml_diff>

<commit_message>
Add any list project
</commit_message>
<xml_diff>
--- a/reports/student1/03 Requirements - Student #1.docx
+++ b/reports/student1/03 Requirements - Student #1.docx
@@ -4009,7 +4009,19 @@
             <w:rPr>
               <w:rFonts w:asciiTheme="majorHAnsi" w:hAnsiTheme="majorHAnsi" w:cstheme="majorHAnsi"/>
             </w:rPr>
-            <w:t xml:space="preserve">    </w:t>
+            <w:t xml:space="preserve"> </w:t>
+          </w:r>
+          <w:r>
+            <w:rPr>
+              <w:rFonts w:asciiTheme="majorHAnsi" w:hAnsiTheme="majorHAnsi" w:cstheme="majorHAnsi"/>
+            </w:rPr>
+            <w:t>x</w:t>
+          </w:r>
+          <w:r>
+            <w:rPr>
+              <w:rFonts w:asciiTheme="majorHAnsi" w:hAnsiTheme="majorHAnsi" w:cstheme="majorHAnsi"/>
+            </w:rPr>
+            <w:t xml:space="preserve">  </w:t>
           </w:r>
         </w:sdtContent>
       </w:sdt>
@@ -6459,6 +6471,7 @@
     <w:rsid w:val="007F556A"/>
     <w:rsid w:val="00845B2F"/>
     <w:rsid w:val="00D16DBC"/>
+    <w:rsid w:val="00DB5545"/>
   </w:rsids>
   <m:mathPr>
     <m:mathFont m:val="Cambria Math"/>

</xml_diff>

<commit_message>
add tests and some changes
</commit_message>
<xml_diff>
--- a/reports/student1/03 Requirements - Student #1.docx
+++ b/reports/student1/03 Requirements - Student #1.docx
@@ -1,10 +1,10 @@
 
 <file path=word/document.xml><?xml version="1.0" encoding="utf-8"?>
-<w:document xmlns:wpc="http://schemas.microsoft.com/office/word/2010/wordprocessingCanvas" xmlns:cx="http://schemas.microsoft.com/office/drawing/2014/chartex" xmlns:cx1="http://schemas.microsoft.com/office/drawing/2015/9/8/chartex" xmlns:cx2="http://schemas.microsoft.com/office/drawing/2015/10/21/chartex" xmlns:cx3="http://schemas.microsoft.com/office/drawing/2016/5/9/chartex" xmlns:cx4="http://schemas.microsoft.com/office/drawing/2016/5/10/chartex" xmlns:cx5="http://schemas.microsoft.com/office/drawing/2016/5/11/chartex" xmlns:cx6="http://schemas.microsoft.com/office/drawing/2016/5/12/chartex" xmlns:cx7="http://schemas.microsoft.com/office/drawing/2016/5/13/chartex" xmlns:cx8="http://schemas.microsoft.com/office/drawing/2016/5/14/chartex" xmlns:mc="http://schemas.openxmlformats.org/markup-compatibility/2006" xmlns:aink="http://schemas.microsoft.com/office/drawing/2016/ink" xmlns:am3d="http://schemas.microsoft.com/office/drawing/2017/model3d" xmlns:o="urn:schemas-microsoft-com:office:office" xmlns:r="http://schemas.openxmlformats.org/officeDocument/2006/relationships" xmlns:m="http://schemas.openxmlformats.org/officeDocument/2006/math" xmlns:v="urn:schemas-microsoft-com:vml" xmlns:wp14="http://schemas.microsoft.com/office/word/2010/wordprocessingDrawing" xmlns:wp="http://schemas.openxmlformats.org/drawingml/2006/wordprocessingDrawing" xmlns:w10="urn:schemas-microsoft-com:office:word" xmlns:w="http://schemas.openxmlformats.org/wordprocessingml/2006/main" xmlns:w14="http://schemas.microsoft.com/office/word/2010/wordml" xmlns:w15="http://schemas.microsoft.com/office/word/2012/wordml" xmlns:w16cex="http://schemas.microsoft.com/office/word/2018/wordml/cex" xmlns:w16cid="http://schemas.microsoft.com/office/word/2016/wordml/cid" xmlns:w16="http://schemas.microsoft.com/office/word/2018/wordml" xmlns:w16sdtdh="http://schemas.microsoft.com/office/word/2020/wordml/sdtdatahash" xmlns:w16se="http://schemas.microsoft.com/office/word/2015/wordml/symex" xmlns:wpg="http://schemas.microsoft.com/office/word/2010/wordprocessingGroup" xmlns:wpi="http://schemas.microsoft.com/office/word/2010/wordprocessingInk" xmlns:wne="http://schemas.microsoft.com/office/word/2006/wordml" xmlns:wps="http://schemas.microsoft.com/office/word/2010/wordprocessingShape" mc:Ignorable="w14 w15 w16se w16cid w16 w16cex w16sdtdh wp14">
+<w:document xmlns:wpc="http://schemas.microsoft.com/office/word/2010/wordprocessingCanvas" xmlns:cx="http://schemas.microsoft.com/office/drawing/2014/chartex" xmlns:cx1="http://schemas.microsoft.com/office/drawing/2015/9/8/chartex" xmlns:cx2="http://schemas.microsoft.com/office/drawing/2015/10/21/chartex" xmlns:cx3="http://schemas.microsoft.com/office/drawing/2016/5/9/chartex" xmlns:cx4="http://schemas.microsoft.com/office/drawing/2016/5/10/chartex" xmlns:cx5="http://schemas.microsoft.com/office/drawing/2016/5/11/chartex" xmlns:cx6="http://schemas.microsoft.com/office/drawing/2016/5/12/chartex" xmlns:cx7="http://schemas.microsoft.com/office/drawing/2016/5/13/chartex" xmlns:cx8="http://schemas.microsoft.com/office/drawing/2016/5/14/chartex" xmlns:mc="http://schemas.openxmlformats.org/markup-compatibility/2006" xmlns:aink="http://schemas.microsoft.com/office/drawing/2016/ink" xmlns:am3d="http://schemas.microsoft.com/office/drawing/2017/model3d" xmlns:o="urn:schemas-microsoft-com:office:office" xmlns:oel="http://schemas.microsoft.com/office/2019/extlst" xmlns:r="http://schemas.openxmlformats.org/officeDocument/2006/relationships" xmlns:m="http://schemas.openxmlformats.org/officeDocument/2006/math" xmlns:v="urn:schemas-microsoft-com:vml" xmlns:wp14="http://schemas.microsoft.com/office/word/2010/wordprocessingDrawing" xmlns:wp="http://schemas.openxmlformats.org/drawingml/2006/wordprocessingDrawing" xmlns:w10="urn:schemas-microsoft-com:office:word" xmlns:w="http://schemas.openxmlformats.org/wordprocessingml/2006/main" xmlns:w14="http://schemas.microsoft.com/office/word/2010/wordml" xmlns:w15="http://schemas.microsoft.com/office/word/2012/wordml" xmlns:w16cex="http://schemas.microsoft.com/office/word/2018/wordml/cex" xmlns:w16cid="http://schemas.microsoft.com/office/word/2016/wordml/cid" xmlns:w16="http://schemas.microsoft.com/office/word/2018/wordml" xmlns:w16du="http://schemas.microsoft.com/office/word/2023/wordml/word16du" xmlns:w16sdtdh="http://schemas.microsoft.com/office/word/2020/wordml/sdtdatahash" xmlns:w16se="http://schemas.microsoft.com/office/word/2015/wordml/symex" xmlns:wpg="http://schemas.microsoft.com/office/word/2010/wordprocessingGroup" xmlns:wpi="http://schemas.microsoft.com/office/word/2010/wordprocessingInk" xmlns:wne="http://schemas.microsoft.com/office/word/2006/wordml" xmlns:wps="http://schemas.microsoft.com/office/word/2010/wordprocessingShape" mc:Ignorable="w14 w15 w16se w16cid w16 w16cex w16sdtdh w16du wp14">
   <w:body>
     <w:p>
       <w:pPr>
-        <w:pStyle w:val="Ttulo1"/>
+        <w:pStyle w:val="Heading1"/>
         <w:spacing w:before="0"/>
         <w:rPr>
           <w:rFonts w:cstheme="majorHAnsi"/>
@@ -58,7 +58,7 @@
           </w:tcPr>
           <w:p>
             <w:pPr>
-              <w:pStyle w:val="Sinespaciado"/>
+              <w:pStyle w:val="NoSpacing"/>
               <w:rPr>
                 <w:rFonts w:asciiTheme="majorHAnsi" w:hAnsiTheme="majorHAnsi" w:cstheme="majorHAnsi"/>
               </w:rPr>
@@ -103,7 +103,6 @@
                 <w15:appearance w15:val="hidden"/>
                 <w:text/>
               </w:sdtPr>
-              <w:sdtEndPr/>
               <w:sdtContent>
                 <w:r>
                   <w:rPr>
@@ -154,7 +153,7 @@
           </w:tcPr>
           <w:p>
             <w:pPr>
-              <w:pStyle w:val="Sinespaciado"/>
+              <w:pStyle w:val="NoSpacing"/>
               <w:rPr>
                 <w:rFonts w:asciiTheme="majorHAnsi" w:hAnsiTheme="majorHAnsi" w:cstheme="majorHAnsi"/>
               </w:rPr>
@@ -239,7 +238,7 @@
           </w:p>
           <w:p>
             <w:pPr>
-              <w:pStyle w:val="Sinespaciado"/>
+              <w:pStyle w:val="NoSpacing"/>
               <w:rPr>
                 <w:rFonts w:asciiTheme="majorHAnsi" w:hAnsiTheme="majorHAnsi" w:cstheme="majorHAnsi"/>
                 <w:b/>
@@ -279,7 +278,6 @@
                 <w15:appearance w15:val="hidden"/>
                 <w:text/>
               </w:sdtPr>
-              <w:sdtEndPr/>
               <w:sdtContent>
                 <w:r>
                   <w:rPr>
@@ -299,7 +297,7 @@
           <w:permEnd w:id="2023848263"/>
           <w:p>
             <w:pPr>
-              <w:pStyle w:val="Sinespaciado"/>
+              <w:pStyle w:val="NoSpacing"/>
               <w:rPr>
                 <w:rFonts w:asciiTheme="majorHAnsi" w:hAnsiTheme="majorHAnsi" w:cstheme="majorHAnsi"/>
                 <w:b/>
@@ -341,24 +339,14 @@
                 <w15:appearance w15:val="hidden"/>
                 <w:text/>
               </w:sdtPr>
-              <w:sdtEndPr/>
               <w:sdtContent>
                 <w:r>
                   <w:rPr>
                     <w:rFonts w:asciiTheme="majorHAnsi" w:hAnsiTheme="majorHAnsi" w:cstheme="majorHAnsi"/>
                     <w:lang w:val="en-US"/>
                   </w:rPr>
-                  <w:t xml:space="preserve"> </w:t>
+                  <w:t xml:space="preserve"> seraguoro</w:t>
                 </w:r>
-                <w:proofErr w:type="spellStart"/>
-                <w:r>
-                  <w:rPr>
-                    <w:rFonts w:asciiTheme="majorHAnsi" w:hAnsiTheme="majorHAnsi" w:cstheme="majorHAnsi"/>
-                    <w:lang w:val="en-US"/>
-                  </w:rPr>
-                  <w:t>seraguoro</w:t>
-                </w:r>
-                <w:proofErr w:type="spellEnd"/>
                 <w:r>
                   <w:rPr>
                     <w:rFonts w:asciiTheme="majorHAnsi" w:hAnsiTheme="majorHAnsi" w:cstheme="majorHAnsi"/>
@@ -379,7 +367,7 @@
           </w:p>
           <w:p>
             <w:pPr>
-              <w:pStyle w:val="Sinespaciado"/>
+              <w:pStyle w:val="NoSpacing"/>
               <w:rPr>
                 <w:rFonts w:asciiTheme="majorHAnsi" w:hAnsiTheme="majorHAnsi" w:cstheme="majorHAnsi"/>
               </w:rPr>
@@ -419,7 +407,6 @@
                 <w15:appearance w15:val="hidden"/>
                 <w:text/>
               </w:sdtPr>
-              <w:sdtEndPr/>
               <w:sdtContent>
                 <w:r>
                   <w:rPr>
@@ -433,25 +420,7 @@
                     <w:rFonts w:asciiTheme="majorHAnsi" w:hAnsiTheme="majorHAnsi" w:cstheme="majorHAnsi"/>
                     <w:lang w:val="en-US"/>
                   </w:rPr>
-                  <w:t xml:space="preserve">Aguayo </w:t>
-                </w:r>
-                <w:proofErr w:type="spellStart"/>
-                <w:proofErr w:type="gramStart"/>
-                <w:r>
-                  <w:rPr>
-                    <w:rFonts w:asciiTheme="majorHAnsi" w:hAnsiTheme="majorHAnsi" w:cstheme="majorHAnsi"/>
-                    <w:lang w:val="en-US"/>
-                  </w:rPr>
-                  <w:t>Orozco,Sergio</w:t>
-                </w:r>
-                <w:proofErr w:type="spellEnd"/>
-                <w:proofErr w:type="gramEnd"/>
-                <w:r>
-                  <w:rPr>
-                    <w:rFonts w:asciiTheme="majorHAnsi" w:hAnsiTheme="majorHAnsi" w:cstheme="majorHAnsi"/>
-                    <w:lang w:val="en-US"/>
-                  </w:rPr>
-                  <w:t xml:space="preserve">  </w:t>
+                  <w:t xml:space="preserve">Aguayo Orozco,Sergio  </w:t>
                 </w:r>
               </w:sdtContent>
             </w:sdt>
@@ -495,7 +464,6 @@
                 <w15:appearance w15:val="hidden"/>
                 <w:text/>
               </w:sdtPr>
-              <w:sdtEndPr/>
               <w:sdtContent>
                 <w:r>
                   <w:t xml:space="preserve"> Developer, analyst, tester</w:t>
@@ -525,7 +493,7 @@
           </w:tcPr>
           <w:p>
             <w:pPr>
-              <w:pStyle w:val="Sinespaciado"/>
+              <w:pStyle w:val="NoSpacing"/>
               <w:rPr>
                 <w:rFonts w:asciiTheme="majorHAnsi" w:hAnsiTheme="majorHAnsi" w:cstheme="majorHAnsi"/>
               </w:rPr>
@@ -567,7 +535,6 @@
                 <w15:appearance w15:val="hidden"/>
                 <w:text/>
               </w:sdtPr>
-              <w:sdtEndPr/>
               <w:sdtContent>
                 <w:r>
                   <w:t xml:space="preserve"> Sevilla </w:t>
@@ -599,7 +566,7 @@
     </w:tbl>
     <w:p>
       <w:pPr>
-        <w:pStyle w:val="Ttulo1"/>
+        <w:pStyle w:val="Heading1"/>
         <w:spacing w:before="0"/>
         <w:rPr>
           <w:rFonts w:cstheme="majorHAnsi"/>
@@ -615,7 +582,7 @@
     </w:p>
     <w:p>
       <w:pPr>
-        <w:pStyle w:val="Ttulo2"/>
+        <w:pStyle w:val="Heading2"/>
         <w:rPr>
           <w:rFonts w:cstheme="majorHAnsi"/>
         </w:rPr>
@@ -645,7 +612,7 @@
     </w:p>
     <w:p>
       <w:pPr>
-        <w:pStyle w:val="Ttulo2"/>
+        <w:pStyle w:val="Heading2"/>
         <w:rPr>
           <w:rFonts w:cstheme="majorHAnsi"/>
         </w:rPr>
@@ -659,7 +626,7 @@
     </w:p>
     <w:p>
       <w:pPr>
-        <w:pStyle w:val="Prrafodelista"/>
+        <w:pStyle w:val="ListParagraph"/>
         <w:rPr>
           <w:rFonts w:asciiTheme="majorHAnsi" w:hAnsiTheme="majorHAnsi" w:cstheme="majorHAnsi"/>
         </w:rPr>
@@ -836,7 +803,6 @@
           <w15:appearance w15:val="hidden"/>
           <w:text/>
         </w:sdtPr>
-        <w:sdtEndPr/>
         <w:sdtContent>
           <w:r>
             <w:rPr>
@@ -874,7 +840,7 @@
     </w:p>
     <w:p>
       <w:pPr>
-        <w:pStyle w:val="Ttulo2"/>
+        <w:pStyle w:val="Heading2"/>
         <w:rPr>
           <w:rFonts w:cstheme="majorHAnsi"/>
         </w:rPr>
@@ -901,7 +867,7 @@
     </w:p>
     <w:p>
       <w:pPr>
-        <w:pStyle w:val="Ttulo2"/>
+        <w:pStyle w:val="Heading2"/>
         <w:rPr>
           <w:rFonts w:cstheme="majorHAnsi"/>
         </w:rPr>
@@ -928,7 +894,7 @@
     </w:p>
     <w:p>
       <w:pPr>
-        <w:pStyle w:val="Ttulo2"/>
+        <w:pStyle w:val="Heading2"/>
         <w:rPr>
           <w:rFonts w:cstheme="majorHAnsi"/>
         </w:rPr>
@@ -1007,7 +973,7 @@
     </w:p>
     <w:p>
       <w:pPr>
-        <w:pStyle w:val="Ttulo1"/>
+        <w:pStyle w:val="Heading1"/>
         <w:tabs>
           <w:tab w:val="left" w:pos="284"/>
         </w:tabs>
@@ -1034,7 +1000,7 @@
     </w:p>
     <w:p>
       <w:pPr>
-        <w:pStyle w:val="Ttulo2"/>
+        <w:pStyle w:val="Heading2"/>
         <w:rPr>
           <w:rFonts w:cstheme="majorHAnsi"/>
           <w:lang w:val="en-US"/>
@@ -1050,7 +1016,7 @@
     </w:p>
     <w:p>
       <w:pPr>
-        <w:pStyle w:val="Prrafodelista"/>
+        <w:pStyle w:val="ListParagraph"/>
         <w:rPr>
           <w:rFonts w:asciiTheme="majorHAnsi" w:hAnsiTheme="majorHAnsi" w:cstheme="majorHAnsi"/>
         </w:rPr>
@@ -1195,7 +1161,6 @@
           <w15:appearance w15:val="hidden"/>
           <w:text/>
         </w:sdtPr>
-        <w:sdtEndPr/>
         <w:sdtContent>
           <w:r>
             <w:rPr>
@@ -1221,7 +1186,7 @@
     </w:p>
     <w:p>
       <w:pPr>
-        <w:pStyle w:val="Prrafodelista"/>
+        <w:pStyle w:val="ListParagraph"/>
         <w:rPr>
           <w:rFonts w:asciiTheme="majorHAnsi" w:hAnsiTheme="majorHAnsi" w:cstheme="majorHAnsi"/>
         </w:rPr>
@@ -1366,7 +1331,6 @@
           <w15:appearance w15:val="hidden"/>
           <w:text/>
         </w:sdtPr>
-        <w:sdtEndPr/>
         <w:sdtContent>
           <w:r>
             <w:rPr>
@@ -1398,7 +1362,7 @@
     </w:p>
     <w:p>
       <w:pPr>
-        <w:pStyle w:val="Prrafodelista"/>
+        <w:pStyle w:val="ListParagraph"/>
         <w:rPr>
           <w:rFonts w:asciiTheme="majorHAnsi" w:hAnsiTheme="majorHAnsi" w:cstheme="majorHAnsi"/>
         </w:rPr>
@@ -1529,7 +1493,6 @@
           <w15:appearance w15:val="hidden"/>
           <w:text/>
         </w:sdtPr>
-        <w:sdtEndPr/>
         <w:sdtContent>
           <w:r>
             <w:rPr>
@@ -1561,7 +1524,7 @@
     </w:p>
     <w:p>
       <w:pPr>
-        <w:pStyle w:val="Ttulo2"/>
+        <w:pStyle w:val="Heading2"/>
         <w:rPr>
           <w:rFonts w:cstheme="majorHAnsi"/>
         </w:rPr>
@@ -1591,7 +1554,7 @@
     </w:p>
     <w:p>
       <w:pPr>
-        <w:pStyle w:val="Ttulo2"/>
+        <w:pStyle w:val="Heading2"/>
         <w:rPr>
           <w:rFonts w:cstheme="majorHAnsi"/>
         </w:rPr>
@@ -1621,7 +1584,7 @@
     </w:p>
     <w:p>
       <w:pPr>
-        <w:pStyle w:val="Ttulo2"/>
+        <w:pStyle w:val="Heading2"/>
         <w:rPr>
           <w:rFonts w:cstheme="majorHAnsi"/>
         </w:rPr>
@@ -1635,7 +1598,7 @@
     </w:p>
     <w:p>
       <w:pPr>
-        <w:pStyle w:val="Prrafodelista"/>
+        <w:pStyle w:val="ListParagraph"/>
         <w:rPr>
           <w:rFonts w:asciiTheme="majorHAnsi" w:hAnsiTheme="majorHAnsi" w:cstheme="majorHAnsi"/>
         </w:rPr>
@@ -1740,7 +1703,6 @@
           <w15:appearance w15:val="hidden"/>
           <w:text/>
         </w:sdtPr>
-        <w:sdtEndPr/>
         <w:sdtContent>
           <w:r>
             <w:rPr>
@@ -1776,7 +1738,7 @@
     </w:p>
     <w:p>
       <w:pPr>
-        <w:pStyle w:val="Ttulo2"/>
+        <w:pStyle w:val="Heading2"/>
         <w:rPr>
           <w:rFonts w:cstheme="majorHAnsi"/>
         </w:rPr>
@@ -1803,7 +1765,7 @@
     </w:p>
     <w:p>
       <w:pPr>
-        <w:pStyle w:val="Ttulo1"/>
+        <w:pStyle w:val="Heading1"/>
         <w:pBdr>
           <w:top w:val="single" w:sz="8" w:space="1" w:color="auto"/>
           <w:left w:val="single" w:sz="8" w:space="4" w:color="auto"/>
@@ -1828,7 +1790,7 @@
     </w:p>
     <w:p>
       <w:pPr>
-        <w:pStyle w:val="Ttulo2"/>
+        <w:pStyle w:val="Heading2"/>
         <w:rPr>
           <w:rFonts w:cstheme="majorHAnsi"/>
         </w:rPr>
@@ -1858,7 +1820,7 @@
     </w:p>
     <w:p>
       <w:pPr>
-        <w:pStyle w:val="Ttulo2"/>
+        <w:pStyle w:val="Heading2"/>
         <w:rPr>
           <w:rFonts w:cstheme="majorHAnsi"/>
         </w:rPr>
@@ -1872,7 +1834,7 @@
     </w:p>
     <w:p>
       <w:pPr>
-        <w:pStyle w:val="Prrafodelista"/>
+        <w:pStyle w:val="ListParagraph"/>
         <w:rPr>
           <w:rFonts w:asciiTheme="majorHAnsi" w:hAnsiTheme="majorHAnsi" w:cstheme="majorHAnsi"/>
         </w:rPr>
@@ -1914,7 +1876,7 @@
     </w:p>
     <w:p>
       <w:pPr>
-        <w:pStyle w:val="Prrafodelista"/>
+        <w:pStyle w:val="ListParagraph"/>
         <w:numPr>
           <w:ilvl w:val="0"/>
           <w:numId w:val="3"/>
@@ -1949,7 +1911,7 @@
     </w:p>
     <w:p>
       <w:pPr>
-        <w:pStyle w:val="Prrafodelista"/>
+        <w:pStyle w:val="ListParagraph"/>
         <w:numPr>
           <w:ilvl w:val="0"/>
           <w:numId w:val="3"/>
@@ -1984,7 +1946,7 @@
     </w:p>
     <w:p>
       <w:pPr>
-        <w:pStyle w:val="Prrafodelista"/>
+        <w:pStyle w:val="ListParagraph"/>
         <w:numPr>
           <w:ilvl w:val="0"/>
           <w:numId w:val="3"/>
@@ -2105,7 +2067,6 @@
           <w15:appearance w15:val="hidden"/>
           <w:text/>
         </w:sdtPr>
-        <w:sdtEndPr/>
         <w:sdtContent>
           <w:r>
             <w:rPr>
@@ -2137,7 +2098,7 @@
     </w:p>
     <w:p>
       <w:pPr>
-        <w:pStyle w:val="Prrafodelista"/>
+        <w:pStyle w:val="ListParagraph"/>
         <w:rPr>
           <w:rFonts w:asciiTheme="majorHAnsi" w:hAnsiTheme="majorHAnsi" w:cstheme="majorHAnsi"/>
         </w:rPr>
@@ -2179,7 +2140,7 @@
     </w:p>
     <w:p>
       <w:pPr>
-        <w:pStyle w:val="Prrafodelista"/>
+        <w:pStyle w:val="ListParagraph"/>
         <w:numPr>
           <w:ilvl w:val="0"/>
           <w:numId w:val="3"/>
@@ -2228,7 +2189,7 @@
     </w:p>
     <w:p>
       <w:pPr>
-        <w:pStyle w:val="Prrafodelista"/>
+        <w:pStyle w:val="ListParagraph"/>
         <w:numPr>
           <w:ilvl w:val="0"/>
           <w:numId w:val="3"/>
@@ -2263,7 +2224,7 @@
     </w:p>
     <w:p>
       <w:pPr>
-        <w:pStyle w:val="Prrafodelista"/>
+        <w:pStyle w:val="ListParagraph"/>
         <w:numPr>
           <w:ilvl w:val="0"/>
           <w:numId w:val="3"/>
@@ -2298,7 +2259,7 @@
     </w:p>
     <w:p>
       <w:pPr>
-        <w:pStyle w:val="Prrafodelista"/>
+        <w:pStyle w:val="ListParagraph"/>
         <w:numPr>
           <w:ilvl w:val="0"/>
           <w:numId w:val="3"/>
@@ -2352,7 +2313,6 @@
           <w15:appearance w15:val="hidden"/>
           <w:text/>
         </w:sdtPr>
-        <w:sdtEndPr/>
         <w:sdtContent>
           <w:r>
             <w:rPr>
@@ -2384,7 +2344,7 @@
     </w:p>
     <w:p>
       <w:pPr>
-        <w:pStyle w:val="Prrafodelista"/>
+        <w:pStyle w:val="ListParagraph"/>
         <w:rPr>
           <w:rFonts w:asciiTheme="majorHAnsi" w:hAnsiTheme="majorHAnsi" w:cstheme="majorHAnsi"/>
         </w:rPr>
@@ -2473,7 +2433,6 @@
           </w:placeholder>
           <w:text/>
         </w:sdtPr>
-        <w:sdtEndPr/>
         <w:sdtContent>
           <w:r>
             <w:rPr>
@@ -2513,7 +2472,7 @@
     </w:p>
     <w:p>
       <w:pPr>
-        <w:pStyle w:val="Ttulo2"/>
+        <w:pStyle w:val="Heading2"/>
         <w:rPr>
           <w:rFonts w:cstheme="majorHAnsi"/>
         </w:rPr>
@@ -2543,7 +2502,7 @@
     </w:p>
     <w:p>
       <w:pPr>
-        <w:pStyle w:val="Ttulo2"/>
+        <w:pStyle w:val="Heading2"/>
         <w:rPr>
           <w:rFonts w:cstheme="majorHAnsi"/>
         </w:rPr>
@@ -2570,7 +2529,7 @@
     </w:p>
     <w:p>
       <w:pPr>
-        <w:pStyle w:val="Ttulo2"/>
+        <w:pStyle w:val="Heading2"/>
         <w:rPr>
           <w:rFonts w:cstheme="majorHAnsi"/>
         </w:rPr>
@@ -2597,7 +2556,7 @@
     </w:p>
     <w:p>
       <w:pPr>
-        <w:pStyle w:val="Ttulo1"/>
+        <w:pStyle w:val="Heading1"/>
         <w:tabs>
           <w:tab w:val="left" w:pos="284"/>
         </w:tabs>
@@ -2616,7 +2575,7 @@
     </w:p>
     <w:p>
       <w:pPr>
-        <w:pStyle w:val="Ttulo2"/>
+        <w:pStyle w:val="Heading2"/>
         <w:rPr>
           <w:rFonts w:cstheme="majorHAnsi"/>
         </w:rPr>
@@ -2643,7 +2602,7 @@
     </w:p>
     <w:p>
       <w:pPr>
-        <w:pStyle w:val="Ttulo2"/>
+        <w:pStyle w:val="Heading2"/>
         <w:rPr>
           <w:rFonts w:cstheme="majorHAnsi"/>
         </w:rPr>
@@ -2670,7 +2629,7 @@
     </w:p>
     <w:p>
       <w:pPr>
-        <w:pStyle w:val="Ttulo2"/>
+        <w:pStyle w:val="Heading2"/>
         <w:rPr>
           <w:rFonts w:cstheme="majorHAnsi"/>
         </w:rPr>
@@ -2697,7 +2656,7 @@
     </w:p>
     <w:p>
       <w:pPr>
-        <w:pStyle w:val="Ttulo2"/>
+        <w:pStyle w:val="Heading2"/>
         <w:rPr>
           <w:rFonts w:cstheme="majorHAnsi"/>
         </w:rPr>
@@ -2711,7 +2670,7 @@
     </w:p>
     <w:p>
       <w:pPr>
-        <w:pStyle w:val="Prrafodelista"/>
+        <w:pStyle w:val="ListParagraph"/>
         <w:rPr>
           <w:rFonts w:asciiTheme="majorHAnsi" w:hAnsiTheme="majorHAnsi" w:cstheme="majorHAnsi"/>
         </w:rPr>
@@ -2744,13 +2703,24 @@
           <w15:appearance w15:val="hidden"/>
           <w:text/>
         </w:sdtPr>
-        <w:sdtEndPr/>
         <w:sdtContent>
           <w:r>
             <w:rPr>
               <w:rFonts w:asciiTheme="majorHAnsi" w:hAnsiTheme="majorHAnsi" w:cstheme="majorHAnsi"/>
             </w:rPr>
-            <w:t xml:space="preserve">    </w:t>
+            <w:t xml:space="preserve"> </w:t>
+          </w:r>
+          <w:r>
+            <w:rPr>
+              <w:rFonts w:asciiTheme="majorHAnsi" w:hAnsiTheme="majorHAnsi" w:cstheme="majorHAnsi"/>
+            </w:rPr>
+            <w:t>x</w:t>
+          </w:r>
+          <w:r>
+            <w:rPr>
+              <w:rFonts w:asciiTheme="majorHAnsi" w:hAnsiTheme="majorHAnsi" w:cstheme="majorHAnsi"/>
+            </w:rPr>
+            <w:t xml:space="preserve">  </w:t>
           </w:r>
         </w:sdtContent>
       </w:sdt>
@@ -2764,7 +2734,7 @@
     </w:p>
     <w:p>
       <w:pPr>
-        <w:pStyle w:val="Ttulo2"/>
+        <w:pStyle w:val="Heading2"/>
         <w:rPr>
           <w:rFonts w:cstheme="majorHAnsi"/>
         </w:rPr>
@@ -2778,7 +2748,7 @@
     </w:p>
     <w:p>
       <w:pPr>
-        <w:pStyle w:val="Prrafodelista"/>
+        <w:pStyle w:val="ListParagraph"/>
         <w:rPr>
           <w:rFonts w:asciiTheme="majorHAnsi" w:hAnsiTheme="majorHAnsi" w:cstheme="majorHAnsi"/>
         </w:rPr>
@@ -2811,7 +2781,6 @@
           <w15:appearance w15:val="hidden"/>
           <w:text/>
         </w:sdtPr>
-        <w:sdtEndPr/>
         <w:sdtContent>
           <w:r>
             <w:rPr>
@@ -2848,7 +2817,7 @@
     </w:p>
     <w:p>
       <w:pPr>
-        <w:pStyle w:val="Ttulo1"/>
+        <w:pStyle w:val="Heading1"/>
         <w:spacing w:before="0"/>
         <w:rPr>
           <w:rFonts w:cstheme="majorHAnsi"/>
@@ -2864,7 +2833,7 @@
     </w:p>
     <w:p>
       <w:pPr>
-        <w:pStyle w:val="Ttulo2"/>
+        <w:pStyle w:val="Heading2"/>
         <w:rPr>
           <w:rFonts w:cstheme="majorHAnsi"/>
         </w:rPr>
@@ -2894,7 +2863,7 @@
     </w:p>
     <w:p>
       <w:pPr>
-        <w:pStyle w:val="Ttulo2"/>
+        <w:pStyle w:val="Heading2"/>
         <w:rPr>
           <w:rFonts w:cstheme="majorHAnsi"/>
         </w:rPr>
@@ -2921,7 +2890,7 @@
     </w:p>
     <w:p>
       <w:pPr>
-        <w:pStyle w:val="Ttulo2"/>
+        <w:pStyle w:val="Heading2"/>
         <w:rPr>
           <w:rFonts w:cstheme="majorHAnsi"/>
         </w:rPr>
@@ -2948,7 +2917,7 @@
     </w:p>
     <w:p>
       <w:pPr>
-        <w:pStyle w:val="Ttulo2"/>
+        <w:pStyle w:val="Heading2"/>
         <w:rPr>
           <w:rFonts w:cstheme="majorHAnsi"/>
         </w:rPr>
@@ -2975,7 +2944,7 @@
     </w:p>
     <w:p>
       <w:pPr>
-        <w:pStyle w:val="Ttulo2"/>
+        <w:pStyle w:val="Heading2"/>
         <w:rPr>
           <w:rFonts w:cstheme="majorHAnsi"/>
         </w:rPr>
@@ -2989,7 +2958,7 @@
     </w:p>
     <w:p>
       <w:pPr>
-        <w:pStyle w:val="Prrafodelista"/>
+        <w:pStyle w:val="ListParagraph"/>
         <w:rPr>
           <w:rFonts w:asciiTheme="majorHAnsi" w:hAnsiTheme="majorHAnsi" w:cstheme="majorHAnsi"/>
         </w:rPr>
@@ -3022,7 +2991,6 @@
           <w15:appearance w15:val="hidden"/>
           <w:text/>
         </w:sdtPr>
-        <w:sdtEndPr/>
         <w:sdtContent>
           <w:r>
             <w:rPr>
@@ -3054,7 +3022,7 @@
     </w:p>
     <w:p>
       <w:pPr>
-        <w:pStyle w:val="Prrafodelista"/>
+        <w:pStyle w:val="ListParagraph"/>
         <w:rPr>
           <w:rFonts w:asciiTheme="majorHAnsi" w:hAnsiTheme="majorHAnsi" w:cstheme="majorHAnsi"/>
         </w:rPr>
@@ -3087,7 +3055,6 @@
           <w15:appearance w15:val="hidden"/>
           <w:text/>
         </w:sdtPr>
-        <w:sdtEndPr/>
         <w:sdtContent>
           <w:r>
             <w:rPr>
@@ -3171,7 +3138,7 @@
     </w:p>
     <w:p>
       <w:pPr>
-        <w:pStyle w:val="Ttulo1"/>
+        <w:pStyle w:val="Heading1"/>
         <w:tabs>
           <w:tab w:val="left" w:pos="284"/>
         </w:tabs>
@@ -3198,7 +3165,7 @@
     </w:p>
     <w:p>
       <w:pPr>
-        <w:pStyle w:val="Ttulo2"/>
+        <w:pStyle w:val="Heading2"/>
         <w:rPr>
           <w:rFonts w:cstheme="majorHAnsi"/>
           <w:lang w:val="en-US"/>
@@ -3214,7 +3181,7 @@
     </w:p>
     <w:p>
       <w:pPr>
-        <w:pStyle w:val="Prrafodelista"/>
+        <w:pStyle w:val="ListParagraph"/>
         <w:rPr>
           <w:rFonts w:asciiTheme="majorHAnsi" w:hAnsiTheme="majorHAnsi" w:cstheme="majorHAnsi"/>
         </w:rPr>
@@ -3319,7 +3286,6 @@
           <w15:appearance w15:val="hidden"/>
           <w:text/>
         </w:sdtPr>
-        <w:sdtEndPr/>
         <w:sdtContent>
           <w:r>
             <w:rPr>
@@ -3355,7 +3321,7 @@
     </w:p>
     <w:p>
       <w:pPr>
-        <w:pStyle w:val="Ttulo2"/>
+        <w:pStyle w:val="Heading2"/>
         <w:rPr>
           <w:rFonts w:cstheme="majorHAnsi"/>
         </w:rPr>
@@ -3385,7 +3351,7 @@
     </w:p>
     <w:p>
       <w:pPr>
-        <w:pStyle w:val="Ttulo2"/>
+        <w:pStyle w:val="Heading2"/>
         <w:rPr>
           <w:rFonts w:cstheme="majorHAnsi"/>
         </w:rPr>
@@ -3415,7 +3381,7 @@
     </w:p>
     <w:p>
       <w:pPr>
-        <w:pStyle w:val="Ttulo2"/>
+        <w:pStyle w:val="Heading2"/>
         <w:rPr>
           <w:rFonts w:cstheme="majorHAnsi"/>
         </w:rPr>
@@ -3442,7 +3408,7 @@
     </w:p>
     <w:p>
       <w:pPr>
-        <w:pStyle w:val="Ttulo2"/>
+        <w:pStyle w:val="Heading2"/>
         <w:rPr>
           <w:rFonts w:cstheme="majorHAnsi"/>
         </w:rPr>
@@ -3456,7 +3422,7 @@
     </w:p>
     <w:p>
       <w:pPr>
-        <w:pStyle w:val="Prrafodelista"/>
+        <w:pStyle w:val="ListParagraph"/>
         <w:rPr>
           <w:rFonts w:asciiTheme="majorHAnsi" w:hAnsiTheme="majorHAnsi" w:cstheme="majorHAnsi"/>
         </w:rPr>
@@ -3489,7 +3455,6 @@
           <w15:appearance w15:val="hidden"/>
           <w:text/>
         </w:sdtPr>
-        <w:sdtEndPr/>
         <w:sdtContent>
           <w:r>
             <w:rPr>
@@ -3521,7 +3486,7 @@
     </w:p>
     <w:p>
       <w:pPr>
-        <w:pStyle w:val="Prrafodelista"/>
+        <w:pStyle w:val="ListParagraph"/>
         <w:rPr>
           <w:rFonts w:asciiTheme="majorHAnsi" w:hAnsiTheme="majorHAnsi" w:cstheme="majorHAnsi"/>
         </w:rPr>
@@ -3554,7 +3519,6 @@
           <w15:appearance w15:val="hidden"/>
           <w:text/>
         </w:sdtPr>
-        <w:sdtEndPr/>
         <w:sdtContent>
           <w:r>
             <w:rPr>
@@ -3586,7 +3550,7 @@
     </w:p>
     <w:p>
       <w:pPr>
-        <w:pStyle w:val="Prrafodelista"/>
+        <w:pStyle w:val="ListParagraph"/>
         <w:rPr>
           <w:rFonts w:asciiTheme="majorHAnsi" w:hAnsiTheme="majorHAnsi" w:cstheme="majorHAnsi"/>
         </w:rPr>
@@ -3621,7 +3585,6 @@
           <w15:appearance w15:val="hidden"/>
           <w:text/>
         </w:sdtPr>
-        <w:sdtEndPr/>
         <w:sdtContent>
           <w:r>
             <w:rPr>
@@ -3657,7 +3620,7 @@
     </w:p>
     <w:p>
       <w:pPr>
-        <w:pStyle w:val="Ttulo1"/>
+        <w:pStyle w:val="Heading1"/>
         <w:pBdr>
           <w:top w:val="single" w:sz="8" w:space="1" w:color="auto"/>
           <w:left w:val="single" w:sz="8" w:space="4" w:color="auto"/>
@@ -3682,7 +3645,7 @@
     </w:p>
     <w:p>
       <w:pPr>
-        <w:pStyle w:val="Ttulo2"/>
+        <w:pStyle w:val="Heading2"/>
         <w:rPr>
           <w:rFonts w:cstheme="majorHAnsi"/>
         </w:rPr>
@@ -3712,7 +3675,7 @@
     </w:p>
     <w:p>
       <w:pPr>
-        <w:pStyle w:val="Ttulo2"/>
+        <w:pStyle w:val="Heading2"/>
         <w:rPr>
           <w:rFonts w:cstheme="majorHAnsi"/>
         </w:rPr>
@@ -3726,7 +3689,7 @@
     </w:p>
     <w:p>
       <w:pPr>
-        <w:pStyle w:val="Prrafodelista"/>
+        <w:pStyle w:val="ListParagraph"/>
         <w:rPr>
           <w:rFonts w:asciiTheme="majorHAnsi" w:hAnsiTheme="majorHAnsi" w:cstheme="majorHAnsi"/>
         </w:rPr>
@@ -3787,7 +3750,6 @@
           <w15:appearance w15:val="hidden"/>
           <w:text/>
         </w:sdtPr>
-        <w:sdtEndPr/>
         <w:sdtContent>
           <w:r>
             <w:rPr>
@@ -3819,7 +3781,7 @@
     </w:p>
     <w:p>
       <w:pPr>
-        <w:pStyle w:val="Prrafodelista"/>
+        <w:pStyle w:val="ListParagraph"/>
         <w:rPr>
           <w:rFonts w:asciiTheme="majorHAnsi" w:hAnsiTheme="majorHAnsi" w:cstheme="majorHAnsi"/>
         </w:rPr>
@@ -3880,7 +3842,6 @@
           <w15:appearance w15:val="hidden"/>
           <w:text/>
         </w:sdtPr>
-        <w:sdtEndPr/>
         <w:sdtContent>
           <w:r>
             <w:rPr>
@@ -3912,7 +3873,7 @@
     </w:p>
     <w:p>
       <w:pPr>
-        <w:pStyle w:val="Prrafodelista"/>
+        <w:pStyle w:val="ListParagraph"/>
         <w:rPr>
           <w:rFonts w:asciiTheme="majorHAnsi" w:hAnsiTheme="majorHAnsi" w:cstheme="majorHAnsi"/>
         </w:rPr>
@@ -3940,7 +3901,7 @@
     </w:p>
     <w:p>
       <w:pPr>
-        <w:pStyle w:val="Prrafodelista"/>
+        <w:pStyle w:val="ListParagraph"/>
         <w:numPr>
           <w:ilvl w:val="0"/>
           <w:numId w:val="3"/>
@@ -3975,7 +3936,7 @@
     </w:p>
     <w:p>
       <w:pPr>
-        <w:pStyle w:val="Prrafodelista"/>
+        <w:pStyle w:val="ListParagraph"/>
         <w:numPr>
           <w:ilvl w:val="0"/>
           <w:numId w:val="3"/>
@@ -4043,7 +4004,6 @@
           <w15:appearance w15:val="hidden"/>
           <w:text/>
         </w:sdtPr>
-        <w:sdtEndPr/>
         <w:sdtContent>
           <w:r>
             <w:rPr>
@@ -4075,7 +4035,7 @@
     </w:p>
     <w:p>
       <w:pPr>
-        <w:pStyle w:val="Ttulo2"/>
+        <w:pStyle w:val="Heading2"/>
         <w:rPr>
           <w:rFonts w:cstheme="majorHAnsi"/>
         </w:rPr>
@@ -4105,7 +4065,7 @@
     </w:p>
     <w:p>
       <w:pPr>
-        <w:pStyle w:val="Ttulo2"/>
+        <w:pStyle w:val="Heading2"/>
         <w:rPr>
           <w:rFonts w:cstheme="majorHAnsi"/>
         </w:rPr>
@@ -4132,7 +4092,7 @@
     </w:p>
     <w:p>
       <w:pPr>
-        <w:pStyle w:val="Ttulo2"/>
+        <w:pStyle w:val="Heading2"/>
         <w:rPr>
           <w:rFonts w:cstheme="majorHAnsi"/>
         </w:rPr>
@@ -4146,7 +4106,7 @@
     </w:p>
     <w:p>
       <w:pPr>
-        <w:pStyle w:val="Prrafodelista"/>
+        <w:pStyle w:val="ListParagraph"/>
         <w:rPr>
           <w:rFonts w:asciiTheme="majorHAnsi" w:hAnsiTheme="majorHAnsi" w:cstheme="majorHAnsi"/>
         </w:rPr>
@@ -4179,7 +4139,6 @@
           <w15:appearance w15:val="hidden"/>
           <w:text/>
         </w:sdtPr>
-        <w:sdtEndPr/>
         <w:sdtContent>
           <w:r>
             <w:rPr>
@@ -4199,7 +4158,7 @@
     </w:p>
     <w:p>
       <w:pPr>
-        <w:pStyle w:val="Prrafodelista"/>
+        <w:pStyle w:val="ListParagraph"/>
         <w:rPr>
           <w:rFonts w:asciiTheme="majorHAnsi" w:hAnsiTheme="majorHAnsi" w:cstheme="majorHAnsi"/>
         </w:rPr>
@@ -4232,7 +4191,6 @@
           <w15:appearance w15:val="hidden"/>
           <w:text/>
         </w:sdtPr>
-        <w:sdtEndPr/>
         <w:sdtContent>
           <w:r>
             <w:rPr>
@@ -4252,7 +4210,7 @@
     </w:p>
     <w:p>
       <w:pPr>
-        <w:pStyle w:val="Prrafodelista"/>
+        <w:pStyle w:val="ListParagraph"/>
         <w:rPr>
           <w:rFonts w:asciiTheme="majorHAnsi" w:hAnsiTheme="majorHAnsi" w:cstheme="majorHAnsi"/>
         </w:rPr>
@@ -4285,7 +4243,6 @@
           <w15:appearance w15:val="hidden"/>
           <w:text/>
         </w:sdtPr>
-        <w:sdtEndPr/>
         <w:sdtContent>
           <w:r>
             <w:rPr>
@@ -4305,7 +4262,7 @@
     </w:p>
     <w:p>
       <w:pPr>
-        <w:pStyle w:val="Ttulo1"/>
+        <w:pStyle w:val="Heading1"/>
         <w:tabs>
           <w:tab w:val="left" w:pos="284"/>
         </w:tabs>
@@ -4324,7 +4281,7 @@
     </w:p>
     <w:p>
       <w:pPr>
-        <w:pStyle w:val="Ttulo2"/>
+        <w:pStyle w:val="Heading2"/>
         <w:rPr>
           <w:rFonts w:cstheme="majorHAnsi"/>
         </w:rPr>
@@ -4351,7 +4308,7 @@
     </w:p>
     <w:p>
       <w:pPr>
-        <w:pStyle w:val="Ttulo2"/>
+        <w:pStyle w:val="Heading2"/>
         <w:rPr>
           <w:rFonts w:cstheme="majorHAnsi"/>
         </w:rPr>
@@ -4378,7 +4335,7 @@
     </w:p>
     <w:p>
       <w:pPr>
-        <w:pStyle w:val="Ttulo2"/>
+        <w:pStyle w:val="Heading2"/>
         <w:rPr>
           <w:rFonts w:cstheme="majorHAnsi"/>
         </w:rPr>
@@ -4405,7 +4362,7 @@
     </w:p>
     <w:p>
       <w:pPr>
-        <w:pStyle w:val="Ttulo2"/>
+        <w:pStyle w:val="Heading2"/>
         <w:rPr>
           <w:rFonts w:cstheme="majorHAnsi"/>
         </w:rPr>
@@ -4432,7 +4389,7 @@
     </w:p>
     <w:p>
       <w:pPr>
-        <w:pStyle w:val="Ttulo2"/>
+        <w:pStyle w:val="Heading2"/>
         <w:rPr>
           <w:rFonts w:cstheme="majorHAnsi"/>
         </w:rPr>
@@ -4446,7 +4403,7 @@
     </w:p>
     <w:p>
       <w:pPr>
-        <w:pStyle w:val="Prrafodelista"/>
+        <w:pStyle w:val="ListParagraph"/>
         <w:rPr>
           <w:rFonts w:asciiTheme="majorHAnsi" w:hAnsiTheme="majorHAnsi" w:cstheme="majorHAnsi"/>
         </w:rPr>
@@ -4479,7 +4436,6 @@
           <w15:appearance w15:val="hidden"/>
           <w:text/>
         </w:sdtPr>
-        <w:sdtEndPr/>
         <w:sdtContent>
           <w:r>
             <w:rPr>
@@ -4499,7 +4455,7 @@
     </w:p>
     <w:p>
       <w:pPr>
-        <w:pStyle w:val="Prrafodelista"/>
+        <w:pStyle w:val="ListParagraph"/>
         <w:rPr>
           <w:rFonts w:asciiTheme="majorHAnsi" w:hAnsiTheme="majorHAnsi" w:cstheme="majorHAnsi"/>
         </w:rPr>
@@ -4532,7 +4488,6 @@
           <w15:appearance w15:val="hidden"/>
           <w:text/>
         </w:sdtPr>
-        <w:sdtEndPr/>
         <w:sdtContent>
           <w:r>
             <w:rPr>
@@ -4592,7 +4547,7 @@
 </file>
 
 <file path=word/numbering.xml><?xml version="1.0" encoding="utf-8"?>
-<w:numbering xmlns:wpc="http://schemas.microsoft.com/office/word/2010/wordprocessingCanvas" xmlns:cx="http://schemas.microsoft.com/office/drawing/2014/chartex" xmlns:cx1="http://schemas.microsoft.com/office/drawing/2015/9/8/chartex" xmlns:cx2="http://schemas.microsoft.com/office/drawing/2015/10/21/chartex" xmlns:cx3="http://schemas.microsoft.com/office/drawing/2016/5/9/chartex" xmlns:cx4="http://schemas.microsoft.com/office/drawing/2016/5/10/chartex" xmlns:cx5="http://schemas.microsoft.com/office/drawing/2016/5/11/chartex" xmlns:cx6="http://schemas.microsoft.com/office/drawing/2016/5/12/chartex" xmlns:cx7="http://schemas.microsoft.com/office/drawing/2016/5/13/chartex" xmlns:cx8="http://schemas.microsoft.com/office/drawing/2016/5/14/chartex" xmlns:mc="http://schemas.openxmlformats.org/markup-compatibility/2006" xmlns:aink="http://schemas.microsoft.com/office/drawing/2016/ink" xmlns:am3d="http://schemas.microsoft.com/office/drawing/2017/model3d" xmlns:o="urn:schemas-microsoft-com:office:office" xmlns:r="http://schemas.openxmlformats.org/officeDocument/2006/relationships" xmlns:m="http://schemas.openxmlformats.org/officeDocument/2006/math" xmlns:v="urn:schemas-microsoft-com:vml" xmlns:wp14="http://schemas.microsoft.com/office/word/2010/wordprocessingDrawing" xmlns:wp="http://schemas.openxmlformats.org/drawingml/2006/wordprocessingDrawing" xmlns:w10="urn:schemas-microsoft-com:office:word" xmlns:w="http://schemas.openxmlformats.org/wordprocessingml/2006/main" xmlns:w14="http://schemas.microsoft.com/office/word/2010/wordml" xmlns:w15="http://schemas.microsoft.com/office/word/2012/wordml" xmlns:w16cex="http://schemas.microsoft.com/office/word/2018/wordml/cex" xmlns:w16cid="http://schemas.microsoft.com/office/word/2016/wordml/cid" xmlns:w16="http://schemas.microsoft.com/office/word/2018/wordml" xmlns:w16sdtdh="http://schemas.microsoft.com/office/word/2020/wordml/sdtdatahash" xmlns:w16se="http://schemas.microsoft.com/office/word/2015/wordml/symex" xmlns:wpg="http://schemas.microsoft.com/office/word/2010/wordprocessingGroup" xmlns:wpi="http://schemas.microsoft.com/office/word/2010/wordprocessingInk" xmlns:wne="http://schemas.microsoft.com/office/word/2006/wordml" xmlns:wps="http://schemas.microsoft.com/office/word/2010/wordprocessingShape" mc:Ignorable="w14 w15 w16se w16cid w16 w16cex w16sdtdh wp14">
+<w:numbering xmlns:wpc="http://schemas.microsoft.com/office/word/2010/wordprocessingCanvas" xmlns:cx="http://schemas.microsoft.com/office/drawing/2014/chartex" xmlns:cx1="http://schemas.microsoft.com/office/drawing/2015/9/8/chartex" xmlns:cx2="http://schemas.microsoft.com/office/drawing/2015/10/21/chartex" xmlns:cx3="http://schemas.microsoft.com/office/drawing/2016/5/9/chartex" xmlns:cx4="http://schemas.microsoft.com/office/drawing/2016/5/10/chartex" xmlns:cx5="http://schemas.microsoft.com/office/drawing/2016/5/11/chartex" xmlns:cx6="http://schemas.microsoft.com/office/drawing/2016/5/12/chartex" xmlns:cx7="http://schemas.microsoft.com/office/drawing/2016/5/13/chartex" xmlns:cx8="http://schemas.microsoft.com/office/drawing/2016/5/14/chartex" xmlns:mc="http://schemas.openxmlformats.org/markup-compatibility/2006" xmlns:aink="http://schemas.microsoft.com/office/drawing/2016/ink" xmlns:am3d="http://schemas.microsoft.com/office/drawing/2017/model3d" xmlns:o="urn:schemas-microsoft-com:office:office" xmlns:oel="http://schemas.microsoft.com/office/2019/extlst" xmlns:r="http://schemas.openxmlformats.org/officeDocument/2006/relationships" xmlns:m="http://schemas.openxmlformats.org/officeDocument/2006/math" xmlns:v="urn:schemas-microsoft-com:vml" xmlns:wp14="http://schemas.microsoft.com/office/word/2010/wordprocessingDrawing" xmlns:wp="http://schemas.openxmlformats.org/drawingml/2006/wordprocessingDrawing" xmlns:w10="urn:schemas-microsoft-com:office:word" xmlns:w="http://schemas.openxmlformats.org/wordprocessingml/2006/main" xmlns:w14="http://schemas.microsoft.com/office/word/2010/wordml" xmlns:w15="http://schemas.microsoft.com/office/word/2012/wordml" xmlns:w16cex="http://schemas.microsoft.com/office/word/2018/wordml/cex" xmlns:w16cid="http://schemas.microsoft.com/office/word/2016/wordml/cid" xmlns:w16="http://schemas.microsoft.com/office/word/2018/wordml" xmlns:w16du="http://schemas.microsoft.com/office/word/2023/wordml/word16du" xmlns:w16sdtdh="http://schemas.microsoft.com/office/word/2020/wordml/sdtdatahash" xmlns:w16se="http://schemas.microsoft.com/office/word/2015/wordml/symex" xmlns:wpg="http://schemas.microsoft.com/office/word/2010/wordprocessingGroup" xmlns:wpi="http://schemas.microsoft.com/office/word/2010/wordprocessingInk" xmlns:wne="http://schemas.microsoft.com/office/word/2006/wordml" xmlns:wps="http://schemas.microsoft.com/office/word/2010/wordprocessingShape" mc:Ignorable="w14 w15 w16se w16cid w16 w16cex w16sdtdh w16du wp14">
   <w:abstractNum w:abstractNumId="0" w15:restartNumberingAfterBreak="0">
     <w:nsid w:val="3C204ED6"/>
     <w:multiLevelType w:val="hybridMultilevel"/>
@@ -4806,7 +4761,7 @@
     <w:lvl w:ilvl="0" w:tplc="C2C8213C">
       <w:start w:val="1"/>
       <w:numFmt w:val="decimal"/>
-      <w:pStyle w:val="Prrafodelista"/>
+      <w:pStyle w:val="ListParagraph"/>
       <w:lvlText w:val="%1)"/>
       <w:lvlJc w:val="left"/>
       <w:pPr>
@@ -4923,20 +4878,20 @@
       </w:rPr>
     </w:lvl>
   </w:abstractNum>
-  <w:num w:numId="1">
+  <w:num w:numId="1" w16cid:durableId="1801915322">
     <w:abstractNumId w:val="2"/>
   </w:num>
-  <w:num w:numId="2">
+  <w:num w:numId="2" w16cid:durableId="2098359509">
     <w:abstractNumId w:val="0"/>
   </w:num>
-  <w:num w:numId="3">
+  <w:num w:numId="3" w16cid:durableId="1219244796">
     <w:abstractNumId w:val="1"/>
   </w:num>
 </w:numbering>
 </file>
 
 <file path=word/styles.xml><?xml version="1.0" encoding="utf-8"?>
-<w:styles xmlns:mc="http://schemas.openxmlformats.org/markup-compatibility/2006" xmlns:r="http://schemas.openxmlformats.org/officeDocument/2006/relationships" xmlns:w="http://schemas.openxmlformats.org/wordprocessingml/2006/main" xmlns:w14="http://schemas.microsoft.com/office/word/2010/wordml" xmlns:w15="http://schemas.microsoft.com/office/word/2012/wordml" xmlns:w16cex="http://schemas.microsoft.com/office/word/2018/wordml/cex" xmlns:w16cid="http://schemas.microsoft.com/office/word/2016/wordml/cid" xmlns:w16="http://schemas.microsoft.com/office/word/2018/wordml" xmlns:w16sdtdh="http://schemas.microsoft.com/office/word/2020/wordml/sdtdatahash" xmlns:w16se="http://schemas.microsoft.com/office/word/2015/wordml/symex" mc:Ignorable="w14 w15 w16se w16cid w16 w16cex w16sdtdh">
+<w:styles xmlns:mc="http://schemas.openxmlformats.org/markup-compatibility/2006" xmlns:r="http://schemas.openxmlformats.org/officeDocument/2006/relationships" xmlns:w="http://schemas.openxmlformats.org/wordprocessingml/2006/main" xmlns:w14="http://schemas.microsoft.com/office/word/2010/wordml" xmlns:w15="http://schemas.microsoft.com/office/word/2012/wordml" xmlns:w16cex="http://schemas.microsoft.com/office/word/2018/wordml/cex" xmlns:w16cid="http://schemas.microsoft.com/office/word/2016/wordml/cid" xmlns:w16="http://schemas.microsoft.com/office/word/2018/wordml" xmlns:w16du="http://schemas.microsoft.com/office/word/2023/wordml/word16du" xmlns:w16sdtdh="http://schemas.microsoft.com/office/word/2020/wordml/sdtdatahash" xmlns:w16se="http://schemas.microsoft.com/office/word/2015/wordml/symex" mc:Ignorable="w14 w15 w16se w16cid w16 w16cex w16sdtdh w16du">
   <w:docDefaults>
     <w:rPrDefault>
       <w:rPr>
@@ -5346,11 +5301,11 @@
       <w14:ligatures w14:val="none"/>
     </w:rPr>
   </w:style>
-  <w:style w:type="paragraph" w:styleId="Ttulo1">
+  <w:style w:type="paragraph" w:styleId="Heading1">
     <w:name w:val="heading 1"/>
     <w:basedOn w:val="Normal"/>
     <w:next w:val="Normal"/>
-    <w:link w:val="Ttulo1Car"/>
+    <w:link w:val="Heading1Char"/>
     <w:uiPriority w:val="9"/>
     <w:qFormat/>
     <w:rsid w:val="009A2770"/>
@@ -5375,11 +5330,11 @@
       <w:szCs w:val="28"/>
     </w:rPr>
   </w:style>
-  <w:style w:type="paragraph" w:styleId="Ttulo2">
+  <w:style w:type="paragraph" w:styleId="Heading2">
     <w:name w:val="heading 2"/>
     <w:basedOn w:val="Normal"/>
     <w:next w:val="Normal"/>
-    <w:link w:val="Ttulo2Car"/>
+    <w:link w:val="Heading2Char"/>
     <w:uiPriority w:val="9"/>
     <w:unhideWhenUsed/>
     <w:qFormat/>
@@ -5401,13 +5356,13 @@
       <w:szCs w:val="26"/>
     </w:rPr>
   </w:style>
-  <w:style w:type="character" w:default="1" w:styleId="Fuentedeprrafopredeter">
+  <w:style w:type="character" w:default="1" w:styleId="DefaultParagraphFont">
     <w:name w:val="Default Paragraph Font"/>
     <w:uiPriority w:val="1"/>
     <w:semiHidden/>
     <w:unhideWhenUsed/>
   </w:style>
-  <w:style w:type="table" w:default="1" w:styleId="Tablanormal">
+  <w:style w:type="table" w:default="1" w:styleId="TableNormal">
     <w:name w:val="Normal Table"/>
     <w:uiPriority w:val="99"/>
     <w:semiHidden/>
@@ -5422,16 +5377,16 @@
       </w:tblCellMar>
     </w:tblPr>
   </w:style>
-  <w:style w:type="numbering" w:default="1" w:styleId="Sinlista">
+  <w:style w:type="numbering" w:default="1" w:styleId="NoList">
     <w:name w:val="No List"/>
     <w:uiPriority w:val="99"/>
     <w:semiHidden/>
     <w:unhideWhenUsed/>
   </w:style>
-  <w:style w:type="character" w:customStyle="1" w:styleId="Ttulo1Car">
-    <w:name w:val="Título 1 Car"/>
-    <w:basedOn w:val="Fuentedeprrafopredeter"/>
-    <w:link w:val="Ttulo1"/>
+  <w:style w:type="character" w:customStyle="1" w:styleId="Heading1Char">
+    <w:name w:val="Heading 1 Char"/>
+    <w:basedOn w:val="DefaultParagraphFont"/>
+    <w:link w:val="Heading1"/>
     <w:uiPriority w:val="9"/>
     <w:rsid w:val="009A2770"/>
     <w:rPr>
@@ -5445,10 +5400,10 @@
       <w14:ligatures w14:val="none"/>
     </w:rPr>
   </w:style>
-  <w:style w:type="character" w:customStyle="1" w:styleId="Ttulo2Car">
-    <w:name w:val="Título 2 Car"/>
-    <w:basedOn w:val="Fuentedeprrafopredeter"/>
-    <w:link w:val="Ttulo2"/>
+  <w:style w:type="character" w:customStyle="1" w:styleId="Heading2Char">
+    <w:name w:val="Heading 2 Char"/>
+    <w:basedOn w:val="DefaultParagraphFont"/>
+    <w:link w:val="Heading2"/>
     <w:uiPriority w:val="9"/>
     <w:rsid w:val="009A2770"/>
     <w:rPr>
@@ -5462,7 +5417,7 @@
       <w14:ligatures w14:val="none"/>
     </w:rPr>
   </w:style>
-  <w:style w:type="paragraph" w:styleId="Prrafodelista">
+  <w:style w:type="paragraph" w:styleId="ListParagraph">
     <w:name w:val="List Paragraph"/>
     <w:basedOn w:val="Normal"/>
     <w:uiPriority w:val="34"/>
@@ -5478,7 +5433,7 @@
   </w:style>
   <w:style w:type="paragraph" w:customStyle="1" w:styleId="Prrafodesublista">
     <w:name w:val="Párrafo de sublista"/>
-    <w:basedOn w:val="Prrafodelista"/>
+    <w:basedOn w:val="ListParagraph"/>
     <w:qFormat/>
     <w:rsid w:val="009A2770"/>
     <w:pPr>
@@ -5531,7 +5486,7 @@
       <w:lang w:val="es-ES"/>
     </w:rPr>
   </w:style>
-  <w:style w:type="paragraph" w:styleId="Sinespaciado">
+  <w:style w:type="paragraph" w:styleId="NoSpacing">
     <w:name w:val="No Spacing"/>
     <w:uiPriority w:val="1"/>
     <w:qFormat/>
@@ -5550,7 +5505,7 @@
 </file>
 
 <file path=word/glossary/document.xml><?xml version="1.0" encoding="utf-8"?>
-<w:glossaryDocument xmlns:wpc="http://schemas.microsoft.com/office/word/2010/wordprocessingCanvas" xmlns:cx="http://schemas.microsoft.com/office/drawing/2014/chartex" xmlns:cx1="http://schemas.microsoft.com/office/drawing/2015/9/8/chartex" xmlns:cx2="http://schemas.microsoft.com/office/drawing/2015/10/21/chartex" xmlns:cx3="http://schemas.microsoft.com/office/drawing/2016/5/9/chartex" xmlns:cx4="http://schemas.microsoft.com/office/drawing/2016/5/10/chartex" xmlns:cx5="http://schemas.microsoft.com/office/drawing/2016/5/11/chartex" xmlns:cx6="http://schemas.microsoft.com/office/drawing/2016/5/12/chartex" xmlns:cx7="http://schemas.microsoft.com/office/drawing/2016/5/13/chartex" xmlns:cx8="http://schemas.microsoft.com/office/drawing/2016/5/14/chartex" xmlns:mc="http://schemas.openxmlformats.org/markup-compatibility/2006" xmlns:aink="http://schemas.microsoft.com/office/drawing/2016/ink" xmlns:am3d="http://schemas.microsoft.com/office/drawing/2017/model3d" xmlns:o="urn:schemas-microsoft-com:office:office" xmlns:r="http://schemas.openxmlformats.org/officeDocument/2006/relationships" xmlns:m="http://schemas.openxmlformats.org/officeDocument/2006/math" xmlns:v="urn:schemas-microsoft-com:vml" xmlns:wp14="http://schemas.microsoft.com/office/word/2010/wordprocessingDrawing" xmlns:wp="http://schemas.openxmlformats.org/drawingml/2006/wordprocessingDrawing" xmlns:w10="urn:schemas-microsoft-com:office:word" xmlns:w="http://schemas.openxmlformats.org/wordprocessingml/2006/main" xmlns:w14="http://schemas.microsoft.com/office/word/2010/wordml" xmlns:w15="http://schemas.microsoft.com/office/word/2012/wordml" xmlns:w16cex="http://schemas.microsoft.com/office/word/2018/wordml/cex" xmlns:w16cid="http://schemas.microsoft.com/office/word/2016/wordml/cid" xmlns:w16="http://schemas.microsoft.com/office/word/2018/wordml" xmlns:w16sdtdh="http://schemas.microsoft.com/office/word/2020/wordml/sdtdatahash" xmlns:w16se="http://schemas.microsoft.com/office/word/2015/wordml/symex" xmlns:wpg="http://schemas.microsoft.com/office/word/2010/wordprocessingGroup" xmlns:wpi="http://schemas.microsoft.com/office/word/2010/wordprocessingInk" xmlns:wne="http://schemas.microsoft.com/office/word/2006/wordml" xmlns:wps="http://schemas.microsoft.com/office/word/2010/wordprocessingShape" mc:Ignorable="w14 w15 w16se w16cid w16 w16cex w16sdtdh wp14">
+<w:glossaryDocument xmlns:wpc="http://schemas.microsoft.com/office/word/2010/wordprocessingCanvas" xmlns:cx="http://schemas.microsoft.com/office/drawing/2014/chartex" xmlns:cx1="http://schemas.microsoft.com/office/drawing/2015/9/8/chartex" xmlns:cx2="http://schemas.microsoft.com/office/drawing/2015/10/21/chartex" xmlns:cx3="http://schemas.microsoft.com/office/drawing/2016/5/9/chartex" xmlns:cx4="http://schemas.microsoft.com/office/drawing/2016/5/10/chartex" xmlns:cx5="http://schemas.microsoft.com/office/drawing/2016/5/11/chartex" xmlns:cx6="http://schemas.microsoft.com/office/drawing/2016/5/12/chartex" xmlns:cx7="http://schemas.microsoft.com/office/drawing/2016/5/13/chartex" xmlns:cx8="http://schemas.microsoft.com/office/drawing/2016/5/14/chartex" xmlns:mc="http://schemas.openxmlformats.org/markup-compatibility/2006" xmlns:aink="http://schemas.microsoft.com/office/drawing/2016/ink" xmlns:am3d="http://schemas.microsoft.com/office/drawing/2017/model3d" xmlns:o="urn:schemas-microsoft-com:office:office" xmlns:oel="http://schemas.microsoft.com/office/2019/extlst" xmlns:r="http://schemas.openxmlformats.org/officeDocument/2006/relationships" xmlns:m="http://schemas.openxmlformats.org/officeDocument/2006/math" xmlns:v="urn:schemas-microsoft-com:vml" xmlns:wp14="http://schemas.microsoft.com/office/word/2010/wordprocessingDrawing" xmlns:wp="http://schemas.openxmlformats.org/drawingml/2006/wordprocessingDrawing" xmlns:w10="urn:schemas-microsoft-com:office:word" xmlns:w="http://schemas.openxmlformats.org/wordprocessingml/2006/main" xmlns:w14="http://schemas.microsoft.com/office/word/2010/wordml" xmlns:w15="http://schemas.microsoft.com/office/word/2012/wordml" xmlns:w16cex="http://schemas.microsoft.com/office/word/2018/wordml/cex" xmlns:w16cid="http://schemas.microsoft.com/office/word/2016/wordml/cid" xmlns:w16="http://schemas.microsoft.com/office/word/2018/wordml" xmlns:w16du="http://schemas.microsoft.com/office/word/2023/wordml/word16du" xmlns:w16sdtdh="http://schemas.microsoft.com/office/word/2020/wordml/sdtdatahash" xmlns:w16se="http://schemas.microsoft.com/office/word/2015/wordml/symex" xmlns:wpg="http://schemas.microsoft.com/office/word/2010/wordprocessingGroup" xmlns:wpi="http://schemas.microsoft.com/office/word/2010/wordprocessingInk" xmlns:wne="http://schemas.microsoft.com/office/word/2006/wordml" xmlns:wps="http://schemas.microsoft.com/office/word/2010/wordprocessingShape" mc:Ignorable="w14 w15 w16se w16cid w16 w16cex w16sdtdh w16du wp14">
   <w:docParts>
     <w:docPart>
       <w:docPartPr>
@@ -5574,7 +5529,7 @@
           </w:pPr>
           <w:r>
             <w:rPr>
-              <w:rStyle w:val="Textodelmarcadordeposicin"/>
+              <w:rStyle w:val="PlaceholderText"/>
             </w:rPr>
             <w:t>Haga clic o pulse aquí para escribir texto.</w:t>
           </w:r>
@@ -5603,7 +5558,7 @@
           </w:pPr>
           <w:r>
             <w:rPr>
-              <w:rStyle w:val="Textodelmarcadordeposicin"/>
+              <w:rStyle w:val="PlaceholderText"/>
             </w:rPr>
             <w:t>Haga clic o pulse aquí para escribir texto.</w:t>
           </w:r>
@@ -5632,7 +5587,7 @@
           </w:pPr>
           <w:r>
             <w:rPr>
-              <w:rStyle w:val="Textodelmarcadordeposicin"/>
+              <w:rStyle w:val="PlaceholderText"/>
             </w:rPr>
             <w:t>Haga clic o pulse aquí para escribir texto.</w:t>
           </w:r>
@@ -5661,7 +5616,7 @@
           </w:pPr>
           <w:r>
             <w:rPr>
-              <w:rStyle w:val="Textodelmarcadordeposicin"/>
+              <w:rStyle w:val="PlaceholderText"/>
             </w:rPr>
             <w:t>Haga clic o pulse aquí para escribir texto.</w:t>
           </w:r>
@@ -5690,7 +5645,7 @@
           </w:pPr>
           <w:r>
             <w:rPr>
-              <w:rStyle w:val="Textodelmarcadordeposicin"/>
+              <w:rStyle w:val="PlaceholderText"/>
             </w:rPr>
             <w:t>Haga clic o pulse aquí para escribir texto.</w:t>
           </w:r>
@@ -5719,7 +5674,7 @@
           </w:pPr>
           <w:r>
             <w:rPr>
-              <w:rStyle w:val="Textodelmarcadordeposicin"/>
+              <w:rStyle w:val="PlaceholderText"/>
             </w:rPr>
             <w:t>Haga clic o pulse aquí para escribir texto.</w:t>
           </w:r>
@@ -5748,7 +5703,7 @@
           </w:pPr>
           <w:r>
             <w:rPr>
-              <w:rStyle w:val="Textodelmarcadordeposicin"/>
+              <w:rStyle w:val="PlaceholderText"/>
             </w:rPr>
             <w:t>Haga clic o pulse aquí para escribir texto.</w:t>
           </w:r>
@@ -5777,7 +5732,7 @@
           </w:pPr>
           <w:r>
             <w:rPr>
-              <w:rStyle w:val="Textodelmarcadordeposicin"/>
+              <w:rStyle w:val="PlaceholderText"/>
             </w:rPr>
             <w:t>Haga clic o pulse aquí para escribir texto.</w:t>
           </w:r>
@@ -5806,7 +5761,7 @@
           </w:pPr>
           <w:r>
             <w:rPr>
-              <w:rStyle w:val="Textodelmarcadordeposicin"/>
+              <w:rStyle w:val="PlaceholderText"/>
             </w:rPr>
             <w:t>Haga clic o pulse aquí para escribir texto.</w:t>
           </w:r>
@@ -5835,7 +5790,7 @@
           </w:pPr>
           <w:r>
             <w:rPr>
-              <w:rStyle w:val="Textodelmarcadordeposicin"/>
+              <w:rStyle w:val="PlaceholderText"/>
             </w:rPr>
             <w:t>Haga clic o pulse aquí para escribir texto.</w:t>
           </w:r>
@@ -5864,7 +5819,7 @@
           </w:pPr>
           <w:r>
             <w:rPr>
-              <w:rStyle w:val="Textodelmarcadordeposicin"/>
+              <w:rStyle w:val="PlaceholderText"/>
             </w:rPr>
             <w:t>Haga clic o pulse aquí para escribir texto.</w:t>
           </w:r>
@@ -5893,7 +5848,7 @@
           </w:pPr>
           <w:r>
             <w:rPr>
-              <w:rStyle w:val="Textodelmarcadordeposicin"/>
+              <w:rStyle w:val="PlaceholderText"/>
             </w:rPr>
             <w:t>Haga clic o pulse aquí para escribir texto.</w:t>
           </w:r>
@@ -5922,7 +5877,7 @@
           </w:pPr>
           <w:r>
             <w:rPr>
-              <w:rStyle w:val="Textodelmarcadordeposicin"/>
+              <w:rStyle w:val="PlaceholderText"/>
             </w:rPr>
             <w:t>Haga clic o pulse aquí para escribir texto.</w:t>
           </w:r>
@@ -5951,7 +5906,7 @@
           </w:pPr>
           <w:r>
             <w:rPr>
-              <w:rStyle w:val="Textodelmarcadordeposicin"/>
+              <w:rStyle w:val="PlaceholderText"/>
             </w:rPr>
             <w:t>Haga clic o pulse aquí para escribir texto.</w:t>
           </w:r>
@@ -5980,7 +5935,7 @@
           </w:pPr>
           <w:r>
             <w:rPr>
-              <w:rStyle w:val="Textodelmarcadordeposicin"/>
+              <w:rStyle w:val="PlaceholderText"/>
             </w:rPr>
             <w:t>Haga clic o pulse aquí para escribir texto.</w:t>
           </w:r>
@@ -6009,7 +5964,7 @@
           </w:pPr>
           <w:r>
             <w:rPr>
-              <w:rStyle w:val="Textodelmarcadordeposicin"/>
+              <w:rStyle w:val="PlaceholderText"/>
             </w:rPr>
             <w:t>Haga clic o pulse aquí para escribir texto.</w:t>
           </w:r>
@@ -6038,7 +5993,7 @@
           </w:pPr>
           <w:r>
             <w:rPr>
-              <w:rStyle w:val="Textodelmarcadordeposicin"/>
+              <w:rStyle w:val="PlaceholderText"/>
             </w:rPr>
             <w:t>Haga clic o pulse aquí para escribir texto.</w:t>
           </w:r>
@@ -6067,7 +6022,7 @@
           </w:pPr>
           <w:r>
             <w:rPr>
-              <w:rStyle w:val="Textodelmarcadordeposicin"/>
+              <w:rStyle w:val="PlaceholderText"/>
             </w:rPr>
             <w:t>Haga clic o pulse aquí para escribir texto.</w:t>
           </w:r>
@@ -6096,7 +6051,7 @@
           </w:pPr>
           <w:r>
             <w:rPr>
-              <w:rStyle w:val="Textodelmarcadordeposicin"/>
+              <w:rStyle w:val="PlaceholderText"/>
             </w:rPr>
             <w:t>Haga clic o pulse aquí para escribir texto.</w:t>
           </w:r>
@@ -6125,7 +6080,7 @@
           </w:pPr>
           <w:r>
             <w:rPr>
-              <w:rStyle w:val="Textodelmarcadordeposicin"/>
+              <w:rStyle w:val="PlaceholderText"/>
             </w:rPr>
             <w:t>Haga clic o pulse aquí para escribir texto.</w:t>
           </w:r>
@@ -6154,7 +6109,7 @@
           </w:pPr>
           <w:r>
             <w:rPr>
-              <w:rStyle w:val="Textodelmarcadordeposicin"/>
+              <w:rStyle w:val="PlaceholderText"/>
             </w:rPr>
             <w:t>Haga clic o pulse aquí para escribir texto.</w:t>
           </w:r>
@@ -6183,7 +6138,7 @@
           </w:pPr>
           <w:r>
             <w:rPr>
-              <w:rStyle w:val="Textodelmarcadordeposicin"/>
+              <w:rStyle w:val="PlaceholderText"/>
             </w:rPr>
             <w:t>Haga clic o pulse aquí para escribir texto.</w:t>
           </w:r>
@@ -6212,7 +6167,7 @@
           </w:pPr>
           <w:r>
             <w:rPr>
-              <w:rStyle w:val="Textodelmarcadordeposicin"/>
+              <w:rStyle w:val="PlaceholderText"/>
             </w:rPr>
             <w:t>Haga clic o pulse aquí para escribir texto.</w:t>
           </w:r>
@@ -6241,7 +6196,7 @@
           </w:pPr>
           <w:r>
             <w:rPr>
-              <w:rStyle w:val="Textodelmarcadordeposicin"/>
+              <w:rStyle w:val="PlaceholderText"/>
             </w:rPr>
             <w:t>Haga clic o pulse aquí para escribir texto.</w:t>
           </w:r>
@@ -6270,7 +6225,7 @@
           </w:pPr>
           <w:r>
             <w:rPr>
-              <w:rStyle w:val="Textodelmarcadordeposicin"/>
+              <w:rStyle w:val="PlaceholderText"/>
             </w:rPr>
             <w:t>Haga clic o pulse aquí para escribir texto.</w:t>
           </w:r>
@@ -6299,7 +6254,7 @@
           </w:pPr>
           <w:r>
             <w:rPr>
-              <w:rStyle w:val="Textodelmarcadordeposicin"/>
+              <w:rStyle w:val="PlaceholderText"/>
             </w:rPr>
             <w:t>Haga clic o pulse aquí para escribir texto.</w:t>
           </w:r>
@@ -6328,7 +6283,7 @@
           </w:pPr>
           <w:r>
             <w:rPr>
-              <w:rStyle w:val="Textodelmarcadordeposicin"/>
+              <w:rStyle w:val="PlaceholderText"/>
             </w:rPr>
             <w:t>Haga clic o pulse aquí para escribir texto.</w:t>
           </w:r>
@@ -6357,7 +6312,7 @@
           </w:pPr>
           <w:r>
             <w:rPr>
-              <w:rStyle w:val="Textodelmarcadordeposicin"/>
+              <w:rStyle w:val="PlaceholderText"/>
             </w:rPr>
             <w:t>Haga clic o pulse aquí para escribir texto.</w:t>
           </w:r>
@@ -6386,7 +6341,7 @@
           </w:pPr>
           <w:r>
             <w:rPr>
-              <w:rStyle w:val="Textodelmarcadordeposicin"/>
+              <w:rStyle w:val="PlaceholderText"/>
             </w:rPr>
             <w:t>Haga clic o pulse aquí para escribir texto.</w:t>
           </w:r>
@@ -6415,7 +6370,7 @@
           </w:pPr>
           <w:r>
             <w:rPr>
-              <w:rStyle w:val="Textodelmarcadordeposicin"/>
+              <w:rStyle w:val="PlaceholderText"/>
             </w:rPr>
             <w:t>Haga clic o pulse aquí para escribir texto.</w:t>
           </w:r>
@@ -6427,7 +6382,7 @@
 </file>
 
 <file path=word/glossary/fontTable.xml><?xml version="1.0" encoding="utf-8"?>
-<w:fonts xmlns:mc="http://schemas.openxmlformats.org/markup-compatibility/2006" xmlns:r="http://schemas.openxmlformats.org/officeDocument/2006/relationships" xmlns:w="http://schemas.openxmlformats.org/wordprocessingml/2006/main" xmlns:w14="http://schemas.microsoft.com/office/word/2010/wordml" xmlns:w15="http://schemas.microsoft.com/office/word/2012/wordml" xmlns:w16cex="http://schemas.microsoft.com/office/word/2018/wordml/cex" xmlns:w16cid="http://schemas.microsoft.com/office/word/2016/wordml/cid" xmlns:w16="http://schemas.microsoft.com/office/word/2018/wordml" xmlns:w16sdtdh="http://schemas.microsoft.com/office/word/2020/wordml/sdtdatahash" xmlns:w16se="http://schemas.microsoft.com/office/word/2015/wordml/symex" mc:Ignorable="w14 w15 w16se w16cid w16 w16cex w16sdtdh">
+<w:fonts xmlns:mc="http://schemas.openxmlformats.org/markup-compatibility/2006" xmlns:r="http://schemas.openxmlformats.org/officeDocument/2006/relationships" xmlns:w="http://schemas.openxmlformats.org/wordprocessingml/2006/main" xmlns:w14="http://schemas.microsoft.com/office/word/2010/wordml" xmlns:w15="http://schemas.microsoft.com/office/word/2012/wordml" xmlns:w16cex="http://schemas.microsoft.com/office/word/2018/wordml/cex" xmlns:w16cid="http://schemas.microsoft.com/office/word/2016/wordml/cid" xmlns:w16="http://schemas.microsoft.com/office/word/2018/wordml" xmlns:w16du="http://schemas.microsoft.com/office/word/2023/wordml/word16du" xmlns:w16sdtdh="http://schemas.microsoft.com/office/word/2020/wordml/sdtdatahash" xmlns:w16se="http://schemas.microsoft.com/office/word/2015/wordml/symex" mc:Ignorable="w14 w15 w16se w16cid w16 w16cex w16sdtdh w16du">
   <w:font w:name="Wingdings">
     <w:panose1 w:val="05000000000000000000"/>
     <w:charset w:val="02"/>
@@ -6477,11 +6432,23 @@
     <w:pitch w:val="variable"/>
     <w:sig w:usb0="E00006FF" w:usb1="420024FF" w:usb2="02000000" w:usb3="00000000" w:csb0="0000019F" w:csb1="00000000"/>
   </w:font>
+  <w:font w:name="Aptos">
+    <w:charset w:val="00"/>
+    <w:family w:val="swiss"/>
+    <w:pitch w:val="variable"/>
+    <w:sig w:usb0="20000287" w:usb1="00000003" w:usb2="00000000" w:usb3="00000000" w:csb0="0000019F" w:csb1="00000000"/>
+  </w:font>
+  <w:font w:name="Aptos Display">
+    <w:charset w:val="00"/>
+    <w:family w:val="swiss"/>
+    <w:pitch w:val="variable"/>
+    <w:sig w:usb0="20000287" w:usb1="00000003" w:usb2="00000000" w:usb3="00000000" w:csb0="0000019F" w:csb1="00000000"/>
+  </w:font>
 </w:fonts>
 </file>
 
 <file path=word/glossary/settings.xml><?xml version="1.0" encoding="utf-8"?>
-<w:settings xmlns:mc="http://schemas.openxmlformats.org/markup-compatibility/2006" xmlns:o="urn:schemas-microsoft-com:office:office" xmlns:r="http://schemas.openxmlformats.org/officeDocument/2006/relationships" xmlns:m="http://schemas.openxmlformats.org/officeDocument/2006/math" xmlns:v="urn:schemas-microsoft-com:vml" xmlns:w10="urn:schemas-microsoft-com:office:word" xmlns:w="http://schemas.openxmlformats.org/wordprocessingml/2006/main" xmlns:w14="http://schemas.microsoft.com/office/word/2010/wordml" xmlns:w15="http://schemas.microsoft.com/office/word/2012/wordml" xmlns:w16cex="http://schemas.microsoft.com/office/word/2018/wordml/cex" xmlns:w16cid="http://schemas.microsoft.com/office/word/2016/wordml/cid" xmlns:w16="http://schemas.microsoft.com/office/word/2018/wordml" xmlns:w16sdtdh="http://schemas.microsoft.com/office/word/2020/wordml/sdtdatahash" xmlns:w16se="http://schemas.microsoft.com/office/word/2015/wordml/symex" xmlns:sl="http://schemas.openxmlformats.org/schemaLibrary/2006/main" mc:Ignorable="w14 w15 w16se w16cid w16 w16cex w16sdtdh">
+<w:settings xmlns:mc="http://schemas.openxmlformats.org/markup-compatibility/2006" xmlns:o="urn:schemas-microsoft-com:office:office" xmlns:r="http://schemas.openxmlformats.org/officeDocument/2006/relationships" xmlns:m="http://schemas.openxmlformats.org/officeDocument/2006/math" xmlns:v="urn:schemas-microsoft-com:vml" xmlns:w10="urn:schemas-microsoft-com:office:word" xmlns:w="http://schemas.openxmlformats.org/wordprocessingml/2006/main" xmlns:w14="http://schemas.microsoft.com/office/word/2010/wordml" xmlns:w15="http://schemas.microsoft.com/office/word/2012/wordml" xmlns:w16cex="http://schemas.microsoft.com/office/word/2018/wordml/cex" xmlns:w16cid="http://schemas.microsoft.com/office/word/2016/wordml/cid" xmlns:w16="http://schemas.microsoft.com/office/word/2018/wordml" xmlns:w16du="http://schemas.microsoft.com/office/word/2023/wordml/word16du" xmlns:w16sdtdh="http://schemas.microsoft.com/office/word/2020/wordml/sdtdatahash" xmlns:w16se="http://schemas.microsoft.com/office/word/2015/wordml/symex" xmlns:sl="http://schemas.openxmlformats.org/schemaLibrary/2006/main" mc:Ignorable="w14 w15 w16se w16cid w16 w16cex w16sdtdh w16du">
   <w:view w:val="normal"/>
   <w:defaultTabStop w:val="708"/>
   <w:hyphenationZone w:val="425"/>
@@ -6505,7 +6472,9 @@
     <w:rsid w:val="007F556A"/>
     <w:rsid w:val="00845B2F"/>
     <w:rsid w:val="00D16DBC"/>
+    <w:rsid w:val="00D403D9"/>
     <w:rsid w:val="00DB5545"/>
+    <w:rsid w:val="00FF0A17"/>
   </w:rsids>
   <m:mathPr>
     <m:mathFont m:val="Cambria Math"/>
@@ -6529,7 +6498,7 @@
 </file>
 
 <file path=word/glossary/styles.xml><?xml version="1.0" encoding="utf-8"?>
-<w:styles xmlns:mc="http://schemas.openxmlformats.org/markup-compatibility/2006" xmlns:r="http://schemas.openxmlformats.org/officeDocument/2006/relationships" xmlns:w="http://schemas.openxmlformats.org/wordprocessingml/2006/main" xmlns:w14="http://schemas.microsoft.com/office/word/2010/wordml" xmlns:w15="http://schemas.microsoft.com/office/word/2012/wordml" xmlns:w16cex="http://schemas.microsoft.com/office/word/2018/wordml/cex" xmlns:w16cid="http://schemas.microsoft.com/office/word/2016/wordml/cid" xmlns:w16="http://schemas.microsoft.com/office/word/2018/wordml" xmlns:w16sdtdh="http://schemas.microsoft.com/office/word/2020/wordml/sdtdatahash" xmlns:w16se="http://schemas.microsoft.com/office/word/2015/wordml/symex" mc:Ignorable="w14 w15 w16se w16cid w16 w16cex w16sdtdh">
+<w:styles xmlns:mc="http://schemas.openxmlformats.org/markup-compatibility/2006" xmlns:r="http://schemas.openxmlformats.org/officeDocument/2006/relationships" xmlns:w="http://schemas.openxmlformats.org/wordprocessingml/2006/main" xmlns:w14="http://schemas.microsoft.com/office/word/2010/wordml" xmlns:w15="http://schemas.microsoft.com/office/word/2012/wordml" xmlns:w16cex="http://schemas.microsoft.com/office/word/2018/wordml/cex" xmlns:w16cid="http://schemas.microsoft.com/office/word/2016/wordml/cid" xmlns:w16="http://schemas.microsoft.com/office/word/2018/wordml" xmlns:w16du="http://schemas.microsoft.com/office/word/2023/wordml/word16du" xmlns:w16sdtdh="http://schemas.microsoft.com/office/word/2020/wordml/sdtdatahash" xmlns:w16se="http://schemas.microsoft.com/office/word/2015/wordml/symex" mc:Ignorable="w14 w15 w16se w16cid w16 w16cex w16sdtdh w16du">
   <w:docDefaults>
     <w:rPrDefault>
       <w:rPr>
@@ -6929,13 +6898,13 @@
     <w:name w:val="Normal"/>
     <w:qFormat/>
   </w:style>
-  <w:style w:type="character" w:default="1" w:styleId="Fuentedeprrafopredeter">
+  <w:style w:type="character" w:default="1" w:styleId="DefaultParagraphFont">
     <w:name w:val="Default Paragraph Font"/>
     <w:uiPriority w:val="1"/>
     <w:semiHidden/>
     <w:unhideWhenUsed/>
   </w:style>
-  <w:style w:type="table" w:default="1" w:styleId="Tablanormal">
+  <w:style w:type="table" w:default="1" w:styleId="TableNormal">
     <w:name w:val="Normal Table"/>
     <w:uiPriority w:val="99"/>
     <w:semiHidden/>
@@ -6950,15 +6919,15 @@
       </w:tblCellMar>
     </w:tblPr>
   </w:style>
-  <w:style w:type="numbering" w:default="1" w:styleId="Sinlista">
+  <w:style w:type="numbering" w:default="1" w:styleId="NoList">
     <w:name w:val="No List"/>
     <w:uiPriority w:val="99"/>
     <w:semiHidden/>
     <w:unhideWhenUsed/>
   </w:style>
-  <w:style w:type="character" w:styleId="Textodelmarcadordeposicin">
+  <w:style w:type="character" w:styleId="PlaceholderText">
     <w:name w:val="Placeholder Text"/>
-    <w:basedOn w:val="Fuentedeprrafopredeter"/>
+    <w:basedOn w:val="DefaultParagraphFont"/>
     <w:uiPriority w:val="99"/>
     <w:semiHidden/>
     <w:rsid w:val="002707DD"/>
@@ -7090,7 +7059,7 @@
 </file>
 
 <file path=word/glossary/webSettings.xml><?xml version="1.0" encoding="utf-8"?>
-<w:webSettings xmlns:mc="http://schemas.openxmlformats.org/markup-compatibility/2006" xmlns:r="http://schemas.openxmlformats.org/officeDocument/2006/relationships" xmlns:w="http://schemas.openxmlformats.org/wordprocessingml/2006/main" xmlns:w14="http://schemas.microsoft.com/office/word/2010/wordml" xmlns:w15="http://schemas.microsoft.com/office/word/2012/wordml" xmlns:w16cex="http://schemas.microsoft.com/office/word/2018/wordml/cex" xmlns:w16cid="http://schemas.microsoft.com/office/word/2016/wordml/cid" xmlns:w16="http://schemas.microsoft.com/office/word/2018/wordml" xmlns:w16sdtdh="http://schemas.microsoft.com/office/word/2020/wordml/sdtdatahash" xmlns:w16se="http://schemas.microsoft.com/office/word/2015/wordml/symex" mc:Ignorable="w14 w15 w16se w16cid w16 w16cex w16sdtdh">
+<w:webSettings xmlns:mc="http://schemas.openxmlformats.org/markup-compatibility/2006" xmlns:r="http://schemas.openxmlformats.org/officeDocument/2006/relationships" xmlns:w="http://schemas.openxmlformats.org/wordprocessingml/2006/main" xmlns:w14="http://schemas.microsoft.com/office/word/2010/wordml" xmlns:w15="http://schemas.microsoft.com/office/word/2012/wordml" xmlns:w16cex="http://schemas.microsoft.com/office/word/2018/wordml/cex" xmlns:w16cid="http://schemas.microsoft.com/office/word/2016/wordml/cid" xmlns:w16="http://schemas.microsoft.com/office/word/2018/wordml" xmlns:w16du="http://schemas.microsoft.com/office/word/2023/wordml/word16du" xmlns:w16sdtdh="http://schemas.microsoft.com/office/word/2020/wordml/sdtdatahash" xmlns:w16se="http://schemas.microsoft.com/office/word/2015/wordml/symex" mc:Ignorable="w14 w15 w16se w16cid w16 w16cex w16sdtdh w16du">
   <w:optimizeForBrowser/>
   <w:allowPNG/>
 </w:webSettings>

</xml_diff>

<commit_message>
Modify reports and add test
</commit_message>
<xml_diff>
--- a/reports/student1/03 Requirements - Student #1.docx
+++ b/reports/student1/03 Requirements - Student #1.docx
@@ -2786,7 +2786,19 @@
             <w:rPr>
               <w:rFonts w:asciiTheme="majorHAnsi" w:hAnsiTheme="majorHAnsi" w:cstheme="majorHAnsi"/>
             </w:rPr>
-            <w:t xml:space="preserve">    </w:t>
+            <w:t xml:space="preserve"> </w:t>
+          </w:r>
+          <w:r>
+            <w:rPr>
+              <w:rFonts w:asciiTheme="majorHAnsi" w:hAnsiTheme="majorHAnsi" w:cstheme="majorHAnsi"/>
+            </w:rPr>
+            <w:t>x</w:t>
+          </w:r>
+          <w:r>
+            <w:rPr>
+              <w:rFonts w:asciiTheme="majorHAnsi" w:hAnsiTheme="majorHAnsi" w:cstheme="majorHAnsi"/>
+            </w:rPr>
+            <w:t xml:space="preserve">  </w:t>
           </w:r>
         </w:sdtContent>
       </w:sdt>
@@ -6471,6 +6483,8 @@
     <w:rsid w:val="0070462E"/>
     <w:rsid w:val="007F556A"/>
     <w:rsid w:val="00845B2F"/>
+    <w:rsid w:val="008F07BE"/>
+    <w:rsid w:val="00A14E3F"/>
     <w:rsid w:val="00D16DBC"/>
     <w:rsid w:val="00D403D9"/>
     <w:rsid w:val="00DB5545"/>

</xml_diff>